<commit_message>
update fengxiang doc by ll
Signed-off-by: Sean Fung <fengxiang220@gmail.com>
</commit_message>
<xml_diff>
--- a/doc/项目总结 凤翔.docx
+++ b/doc/项目总结 凤翔.docx
@@ -1,6 +1,6 @@
 
 <file path=word/document.xml><?xml version="1.0" encoding="utf-8"?>
-<w:document xmlns:wpc="http://schemas.microsoft.com/office/word/2010/wordprocessingCanvas" xmlns:mc="http://schemas.openxmlformats.org/markup-compatibility/2006" xmlns:o="urn:schemas-microsoft-com:office:office" xmlns:r="http://schemas.openxmlformats.org/officeDocument/2006/relationships" xmlns:m="http://schemas.openxmlformats.org/officeDocument/2006/math" xmlns:v="urn:schemas-microsoft-com:vml" xmlns:wp14="http://schemas.microsoft.com/office/word/2010/wordprocessingDrawing" xmlns:wp="http://schemas.openxmlformats.org/drawingml/2006/wordprocessingDrawing" xmlns:w10="urn:schemas-microsoft-com:office:word" xmlns:w="http://schemas.openxmlformats.org/wordprocessingml/2006/main" xmlns:w14="http://schemas.microsoft.com/office/word/2010/wordml" xmlns:w15="http://schemas.microsoft.com/office/word/2012/wordml" xmlns:wpg="http://schemas.microsoft.com/office/word/2010/wordprocessingGroup" xmlns:wpi="http://schemas.microsoft.com/office/word/2010/wordprocessingInk" xmlns:wne="http://schemas.microsoft.com/office/word/2006/wordml" xmlns:wps="http://schemas.microsoft.com/office/word/2010/wordprocessingShape" mc:Ignorable="w14 w15 wp14">
+<w:document xmlns:ve="http://schemas.openxmlformats.org/markup-compatibility/2006" xmlns:o="urn:schemas-microsoft-com:office:office" xmlns:r="http://schemas.openxmlformats.org/officeDocument/2006/relationships" xmlns:m="http://schemas.openxmlformats.org/officeDocument/2006/math" xmlns:v="urn:schemas-microsoft-com:vml" xmlns:wp="http://schemas.openxmlformats.org/drawingml/2006/wordprocessingDrawing" xmlns:w10="urn:schemas-microsoft-com:office:word" xmlns:w="http://schemas.openxmlformats.org/wordprocessingml/2006/main" xmlns:wne="http://schemas.microsoft.com/office/word/2006/wordml">
   <w:body>
     <w:p>
       <w:pPr>
@@ -3756,7 +3756,7 @@
         <w:spacing w:line="360" w:lineRule="auto"/>
         <w:ind w:firstLine="420"/>
         <w:rPr>
-          <w:rFonts w:ascii="宋体" w:hAnsi="宋体" w:hint="eastAsia"/>
+          <w:rFonts w:ascii="宋体" w:hAnsi="宋体"/>
           <w:sz w:val="24"/>
         </w:rPr>
       </w:pPr>
@@ -4076,6 +4076,7 @@
         </w:rPr>
         <w:t>数据库：</w:t>
       </w:r>
+      <w:proofErr w:type="spellStart"/>
       <w:r>
         <w:rPr>
           <w:rFonts w:hint="eastAsia"/>
@@ -4083,6 +4084,7 @@
         </w:rPr>
         <w:t>MongoDB</w:t>
       </w:r>
+      <w:proofErr w:type="spellEnd"/>
       <w:r>
         <w:rPr>
           <w:rFonts w:hint="eastAsia"/>
@@ -4135,8 +4137,17 @@
           <w:rFonts w:ascii="宋体" w:hAnsi="宋体"/>
           <w:sz w:val="24"/>
         </w:rPr>
-        <w:t>版本控制软件：Git</w:t>
-      </w:r>
+        <w:t>版本控制软件：</w:t>
+      </w:r>
+      <w:proofErr w:type="spellStart"/>
+      <w:r>
+        <w:rPr>
+          <w:rFonts w:ascii="宋体" w:hAnsi="宋体"/>
+          <w:sz w:val="24"/>
+        </w:rPr>
+        <w:t>Git</w:t>
+      </w:r>
+      <w:proofErr w:type="spellEnd"/>
       <w:r>
         <w:rPr>
           <w:rFonts w:ascii="宋体" w:hAnsi="宋体"/>
@@ -4168,8 +4179,17 @@
           <w:rFonts w:ascii="宋体" w:hAnsi="宋体"/>
           <w:sz w:val="24"/>
         </w:rPr>
-        <w:t>Google查资料用代理工具：Goagent</w:t>
-      </w:r>
+        <w:t>Google查资料用代理工具：</w:t>
+      </w:r>
+      <w:proofErr w:type="spellStart"/>
+      <w:r>
+        <w:rPr>
+          <w:rFonts w:ascii="宋体" w:hAnsi="宋体"/>
+          <w:sz w:val="24"/>
+        </w:rPr>
+        <w:t>Goagent</w:t>
+      </w:r>
+      <w:proofErr w:type="spellEnd"/>
     </w:p>
     <w:p>
       <w:pPr>
@@ -4357,23 +4377,7 @@
           <w:szCs w:val="21"/>
           <w:shd w:val="clear" w:color="auto" w:fill="FFFFFF"/>
         </w:rPr>
-        <w:t>事</w:t>
-      </w:r>
-      <w:r>
-        <w:rPr>
-          <w:rFonts w:ascii="Arial" w:hAnsi="Arial" w:cs="Arial"/>
-          <w:szCs w:val="21"/>
-          <w:shd w:val="clear" w:color="auto" w:fill="FFFFFF"/>
-        </w:rPr>
-        <w:t>件</w:t>
-      </w:r>
-      <w:r>
-        <w:rPr>
-          <w:rFonts w:ascii="Arial" w:hAnsi="Arial" w:cs="Arial"/>
-          <w:szCs w:val="21"/>
-          <w:shd w:val="clear" w:color="auto" w:fill="FFFFFF"/>
-        </w:rPr>
-        <w:t>驱动</w:t>
+        <w:t>事件驱动</w:t>
       </w:r>
       <w:r>
         <w:rPr>
@@ -4516,6 +4520,7 @@
           <w:shd w:val="clear" w:color="auto" w:fill="FFFFFF"/>
         </w:rPr>
       </w:pPr>
+      <w:proofErr w:type="spellStart"/>
       <w:r>
         <w:rPr>
           <w:rFonts w:ascii="Arial" w:hAnsi="Arial" w:cs="Arial" w:hint="eastAsia"/>
@@ -4525,6 +4530,7 @@
         </w:rPr>
         <w:t>MongoDB</w:t>
       </w:r>
+      <w:proofErr w:type="spellEnd"/>
       <w:r>
         <w:rPr>
           <w:rFonts w:ascii="Arial" w:hAnsi="Arial" w:cs="Arial" w:hint="eastAsia"/>
@@ -4588,18 +4594,21 @@
           <w:sz w:val="24"/>
         </w:rPr>
       </w:pPr>
+      <w:proofErr w:type="spellStart"/>
       <w:r>
         <w:rPr>
           <w:sz w:val="24"/>
         </w:rPr>
         <w:t>CoffeeScript</w:t>
       </w:r>
+      <w:proofErr w:type="spellEnd"/>
       <w:r>
         <w:rPr>
           <w:sz w:val="24"/>
         </w:rPr>
         <w:t>：</w:t>
       </w:r>
+      <w:proofErr w:type="spellStart"/>
       <w:r>
         <w:rPr>
           <w:rFonts w:hint="eastAsia"/>
@@ -4607,6 +4616,7 @@
         </w:rPr>
         <w:t>CoffeeScript</w:t>
       </w:r>
+      <w:proofErr w:type="spellEnd"/>
       <w:r>
         <w:rPr>
           <w:rFonts w:hint="eastAsia"/>
@@ -4670,6 +4680,7 @@
         </w:rPr>
         <w:t>等语言的启发，</w:t>
       </w:r>
+      <w:proofErr w:type="spellStart"/>
       <w:r>
         <w:rPr>
           <w:rFonts w:hint="eastAsia"/>
@@ -4677,6 +4688,7 @@
         </w:rPr>
         <w:t>CoffeeScript</w:t>
       </w:r>
+      <w:proofErr w:type="spellEnd"/>
       <w:r>
         <w:rPr>
           <w:rFonts w:hint="eastAsia"/>
@@ -4698,6 +4710,7 @@
         </w:rPr>
         <w:t>的简洁性与可读性。此外，</w:t>
       </w:r>
+      <w:proofErr w:type="spellStart"/>
       <w:r>
         <w:rPr>
           <w:rFonts w:hint="eastAsia"/>
@@ -4705,6 +4718,7 @@
         </w:rPr>
         <w:t>CoffeeScript</w:t>
       </w:r>
+      <w:proofErr w:type="spellEnd"/>
       <w:r>
         <w:rPr>
           <w:rFonts w:hint="eastAsia"/>
@@ -4771,7 +4785,15 @@
     </w:p>
     <w:p>
       <w:r>
-        <w:t>[The MongoDB 2.6 Manual](http://docs.mongodb.org/manual/)</w:t>
+        <w:t xml:space="preserve">[The </w:t>
+      </w:r>
+      <w:proofErr w:type="spellStart"/>
+      <w:r>
+        <w:t>MongoDB</w:t>
+      </w:r>
+      <w:proofErr w:type="spellEnd"/>
+      <w:r>
+        <w:t xml:space="preserve"> 2.6 Manual](http://docs.mongodb.org/manual/)</w:t>
       </w:r>
     </w:p>
     <w:p>
@@ -4868,7 +4890,15 @@
     </w:p>
     <w:p>
       <w:r>
-        <w:t>[Pro Git](http://git-scm.com/book/zh/)</w:t>
+        <w:t xml:space="preserve">[Pro </w:t>
+      </w:r>
+      <w:proofErr w:type="spellStart"/>
+      <w:r>
+        <w:t>Git</w:t>
+      </w:r>
+      <w:proofErr w:type="spellEnd"/>
+      <w:r>
+        <w:t>](http://git-scm.com/book/zh/)</w:t>
       </w:r>
     </w:p>
     <w:p>
@@ -4888,7 +4918,21 @@
         <w:rPr>
           <w:rFonts w:hint="eastAsia"/>
         </w:rPr>
-        <w:t xml:space="preserve"> mocha in NodeJS](http://cnodejs.org/topic/516526766d38277306c7d277)</w:t>
+        <w:t xml:space="preserve"> mocha in </w:t>
+      </w:r>
+      <w:proofErr w:type="spellStart"/>
+      <w:r>
+        <w:rPr>
+          <w:rFonts w:hint="eastAsia"/>
+        </w:rPr>
+        <w:t>NodeJS</w:t>
+      </w:r>
+      <w:proofErr w:type="spellEnd"/>
+      <w:r>
+        <w:rPr>
+          <w:rFonts w:hint="eastAsia"/>
+        </w:rPr>
+        <w:t>](http://cnodejs.org/topic/516526766d38277306c7d277)</w:t>
       </w:r>
     </w:p>
     <w:p>
@@ -4903,7 +4947,15 @@
     </w:p>
     <w:p>
       <w:r>
-        <w:t>[Stackoverflow](http://stackoverflow.com/)</w:t>
+        <w:t>[</w:t>
+      </w:r>
+      <w:proofErr w:type="spellStart"/>
+      <w:r>
+        <w:t>Stackoverflow</w:t>
+      </w:r>
+      <w:proofErr w:type="spellEnd"/>
+      <w:r>
+        <w:t>](http://stackoverflow.com/)</w:t>
       </w:r>
     </w:p>
     <w:p/>
@@ -5075,16 +5127,41 @@
           <w:sz w:val="24"/>
         </w:rPr>
         <w:br/>
-        <w:t>服务器环境：nodejs 0.10.29</w:t>
-      </w:r>
+        <w:t>服务器环境：</w:t>
+      </w:r>
+      <w:proofErr w:type="spellStart"/>
       <w:r>
         <w:rPr>
           <w:rFonts w:ascii="宋体" w:hAnsi="宋体"/>
           <w:sz w:val="24"/>
         </w:rPr>
+        <w:t>nodejs</w:t>
+      </w:r>
+      <w:proofErr w:type="spellEnd"/>
+      <w:r>
+        <w:rPr>
+          <w:rFonts w:ascii="宋体" w:hAnsi="宋体"/>
+          <w:sz w:val="24"/>
+        </w:rPr>
+        <w:t> 0.10.29</w:t>
+      </w:r>
+      <w:r>
+        <w:rPr>
+          <w:rFonts w:ascii="宋体" w:hAnsi="宋体"/>
+          <w:sz w:val="24"/>
+        </w:rPr>
         <w:br/>
-        <w:t>服务器语言：CoffeeScript</w:t>
-      </w:r>
+        <w:t>服务器语言：</w:t>
+      </w:r>
+      <w:proofErr w:type="spellStart"/>
+      <w:r>
+        <w:rPr>
+          <w:rFonts w:ascii="宋体" w:hAnsi="宋体"/>
+          <w:sz w:val="24"/>
+        </w:rPr>
+        <w:t>CoffeeScript</w:t>
+      </w:r>
+      <w:proofErr w:type="spellEnd"/>
       <w:r>
         <w:rPr>
           <w:rFonts w:ascii="宋体" w:hAnsi="宋体"/>
@@ -5113,8 +5190,17 @@
           <w:sz w:val="24"/>
         </w:rPr>
         <w:br/>
-        <w:t>数据库：MongoDB</w:t>
-      </w:r>
+        <w:t>数据库：</w:t>
+      </w:r>
+      <w:proofErr w:type="spellStart"/>
+      <w:r>
+        <w:rPr>
+          <w:rFonts w:ascii="宋体" w:hAnsi="宋体"/>
+          <w:sz w:val="24"/>
+        </w:rPr>
+        <w:t>MongoDB</w:t>
+      </w:r>
+      <w:proofErr w:type="spellEnd"/>
       <w:r>
         <w:rPr>
           <w:rFonts w:ascii="宋体" w:hAnsi="宋体"/>
@@ -5143,8 +5229,17 @@
           <w:sz w:val="24"/>
         </w:rPr>
         <w:br/>
-        <w:t>模板引擎：ejs</w:t>
-      </w:r>
+        <w:t>模板引擎：</w:t>
+      </w:r>
+      <w:proofErr w:type="spellStart"/>
+      <w:r>
+        <w:rPr>
+          <w:rFonts w:ascii="宋体" w:hAnsi="宋体"/>
+          <w:sz w:val="24"/>
+        </w:rPr>
+        <w:t>ejs</w:t>
+      </w:r>
+      <w:proofErr w:type="spellEnd"/>
       <w:r>
         <w:rPr>
           <w:rFonts w:ascii="宋体" w:hAnsi="宋体"/>
@@ -5175,29 +5270,79 @@
           <w:sz w:val="24"/>
         </w:rPr>
         <w:br/>
-        <w:t>页面脚本语言：Javascript、CoffeeScript</w:t>
-      </w:r>
+        <w:t>页面脚本语言：</w:t>
+      </w:r>
+      <w:proofErr w:type="spellStart"/>
       <w:r>
         <w:rPr>
           <w:rFonts w:ascii="宋体" w:hAnsi="宋体"/>
           <w:sz w:val="24"/>
         </w:rPr>
+        <w:t>Javascript</w:t>
+      </w:r>
+      <w:proofErr w:type="spellEnd"/>
+      <w:r>
+        <w:rPr>
+          <w:rFonts w:ascii="宋体" w:hAnsi="宋体"/>
+          <w:sz w:val="24"/>
+        </w:rPr>
+        <w:t>、</w:t>
+      </w:r>
+      <w:proofErr w:type="spellStart"/>
+      <w:r>
+        <w:rPr>
+          <w:rFonts w:ascii="宋体" w:hAnsi="宋体"/>
+          <w:sz w:val="24"/>
+        </w:rPr>
+        <w:t>CoffeeScript</w:t>
+      </w:r>
+      <w:proofErr w:type="spellEnd"/>
+      <w:r>
+        <w:rPr>
+          <w:rFonts w:ascii="宋体" w:hAnsi="宋体"/>
+          <w:sz w:val="24"/>
+        </w:rPr>
         <w:br/>
-        <w:t>页面开源框架：JQuary、Bootstrap</w:t>
-      </w:r>
+        <w:t>页面开源框架：</w:t>
+      </w:r>
+      <w:proofErr w:type="spellStart"/>
       <w:r>
         <w:rPr>
           <w:rFonts w:ascii="宋体" w:hAnsi="宋体"/>
           <w:sz w:val="24"/>
         </w:rPr>
+        <w:t>JQuary</w:t>
+      </w:r>
+      <w:proofErr w:type="spellEnd"/>
+      <w:r>
+        <w:rPr>
+          <w:rFonts w:ascii="宋体" w:hAnsi="宋体"/>
+          <w:sz w:val="24"/>
+        </w:rPr>
+        <w:t>、Bootstrap</w:t>
+      </w:r>
+      <w:r>
+        <w:rPr>
+          <w:rFonts w:ascii="宋体" w:hAnsi="宋体"/>
+          <w:sz w:val="24"/>
+        </w:rPr>
         <w:br/>
-        <w:t>版本控制软件：Git</w:t>
-      </w:r>
+        <w:t>版本控制软件：</w:t>
+      </w:r>
+      <w:proofErr w:type="spellStart"/>
       <w:r>
         <w:rPr>
           <w:rFonts w:ascii="宋体" w:hAnsi="宋体"/>
           <w:sz w:val="24"/>
         </w:rPr>
+        <w:t>Git</w:t>
+      </w:r>
+      <w:proofErr w:type="spellEnd"/>
+      <w:r>
+        <w:rPr>
+          <w:rFonts w:ascii="宋体" w:hAnsi="宋体"/>
+          <w:sz w:val="24"/>
+        </w:rPr>
         <w:br/>
       </w:r>
       <w:r>
@@ -5206,24 +5351,67 @@
           <w:sz w:val="24"/>
         </w:rPr>
         <w:lastRenderedPageBreak/>
-        <w:t>版本控制服务：Github</w:t>
-      </w:r>
+        <w:t>版本控制服务：</w:t>
+      </w:r>
+      <w:proofErr w:type="spellStart"/>
       <w:r>
         <w:rPr>
           <w:rFonts w:ascii="宋体" w:hAnsi="宋体"/>
           <w:sz w:val="24"/>
         </w:rPr>
+        <w:t>Github</w:t>
+      </w:r>
+      <w:proofErr w:type="spellEnd"/>
+      <w:r>
+        <w:rPr>
+          <w:rFonts w:ascii="宋体" w:hAnsi="宋体"/>
+          <w:sz w:val="24"/>
+        </w:rPr>
         <w:br/>
-        <w:t>数据库托管平台：Mongohq</w:t>
-      </w:r>
+        <w:t>数据库托管平台：</w:t>
+      </w:r>
+      <w:proofErr w:type="spellStart"/>
       <w:r>
         <w:rPr>
           <w:rFonts w:ascii="宋体" w:hAnsi="宋体"/>
           <w:sz w:val="24"/>
         </w:rPr>
+        <w:t>Mongohq</w:t>
+      </w:r>
+      <w:proofErr w:type="spellEnd"/>
+      <w:r>
+        <w:rPr>
+          <w:rFonts w:ascii="宋体" w:hAnsi="宋体"/>
+          <w:sz w:val="24"/>
+        </w:rPr>
         <w:br/>
-        <w:t>IDE：JetBrain Webstorm</w:t>
-      </w:r>
+        <w:t>IDE：</w:t>
+      </w:r>
+      <w:proofErr w:type="spellStart"/>
+      <w:r>
+        <w:rPr>
+          <w:rFonts w:ascii="宋体" w:hAnsi="宋体"/>
+          <w:sz w:val="24"/>
+        </w:rPr>
+        <w:t>JetBrain</w:t>
+      </w:r>
+      <w:proofErr w:type="spellEnd"/>
+      <w:r>
+        <w:rPr>
+          <w:rFonts w:ascii="宋体" w:hAnsi="宋体"/>
+          <w:sz w:val="24"/>
+        </w:rPr>
+        <w:t> </w:t>
+      </w:r>
+      <w:proofErr w:type="spellStart"/>
+      <w:r>
+        <w:rPr>
+          <w:rFonts w:ascii="宋体" w:hAnsi="宋体"/>
+          <w:sz w:val="24"/>
+        </w:rPr>
+        <w:t>Webstorm</w:t>
+      </w:r>
+      <w:proofErr w:type="spellEnd"/>
       <w:r>
         <w:rPr>
           <w:rFonts w:ascii="宋体" w:hAnsi="宋体"/>
@@ -5238,8 +5426,17 @@
           <w:sz w:val="24"/>
         </w:rPr>
         <w:br/>
-        <w:t>Google查资料用代理工具：Goagent</w:t>
-      </w:r>
+        <w:t>Google查资料用代理工具：</w:t>
+      </w:r>
+      <w:proofErr w:type="spellStart"/>
+      <w:r>
+        <w:rPr>
+          <w:rFonts w:ascii="宋体" w:hAnsi="宋体"/>
+          <w:sz w:val="24"/>
+        </w:rPr>
+        <w:t>Goagent</w:t>
+      </w:r>
+      <w:proofErr w:type="spellEnd"/>
     </w:p>
     <w:p>
       <w:pPr>
@@ -5556,7 +5753,6 @@
       <w:pPr>
         <w:spacing w:line="360" w:lineRule="auto"/>
         <w:rPr>
-          <w:rFonts w:hint="eastAsia"/>
           <w:sz w:val="24"/>
         </w:rPr>
       </w:pPr>
@@ -6055,7 +6251,7 @@
           <w:insideH w:val="single" w:sz="4" w:space="0" w:color="auto"/>
           <w:insideV w:val="single" w:sz="4" w:space="0" w:color="auto"/>
         </w:tblBorders>
-        <w:tblLook w:val="01E0" w:firstRow="1" w:lastRow="1" w:firstColumn="1" w:lastColumn="1" w:noHBand="0" w:noVBand="0"/>
+        <w:tblLook w:val="01E0"/>
       </w:tblPr>
       <w:tblGrid>
         <w:gridCol w:w="1440"/>
@@ -6686,7 +6882,7 @@
           <w:insideH w:val="single" w:sz="4" w:space="0" w:color="auto"/>
           <w:insideV w:val="single" w:sz="4" w:space="0" w:color="auto"/>
         </w:tblBorders>
-        <w:tblLook w:val="01E0" w:firstRow="1" w:lastRow="1" w:firstColumn="1" w:lastColumn="1" w:noHBand="0" w:noVBand="0"/>
+        <w:tblLook w:val="01E0"/>
       </w:tblPr>
       <w:tblGrid>
         <w:gridCol w:w="1440"/>
@@ -7346,7 +7542,7 @@
       <w:tblPr>
         <w:tblStyle w:val="a7"/>
         <w:tblW w:w="0" w:type="auto"/>
-        <w:tblLook w:val="04A0" w:firstRow="1" w:lastRow="0" w:firstColumn="1" w:lastColumn="0" w:noHBand="0" w:noVBand="1"/>
+        <w:tblLook w:val="04A0"/>
       </w:tblPr>
       <w:tblGrid>
         <w:gridCol w:w="4261"/>
@@ -7733,7 +7929,7 @@
           <w:insideH w:val="single" w:sz="4" w:space="0" w:color="auto"/>
           <w:insideV w:val="single" w:sz="4" w:space="0" w:color="auto"/>
         </w:tblBorders>
-        <w:tblLook w:val="04A0" w:firstRow="1" w:lastRow="0" w:firstColumn="1" w:lastColumn="0" w:noHBand="0" w:noVBand="1"/>
+        <w:tblLook w:val="04A0"/>
       </w:tblPr>
       <w:tblGrid>
         <w:gridCol w:w="4261"/>
@@ -8360,7 +8556,7 @@
                     <a:blip r:embed="rId12" cstate="print">
                       <a:extLst>
                         <a:ext uri="{28A0092B-C50C-407E-A947-70E740481C1C}">
-                          <a14:useLocalDpi xmlns:a14="http://schemas.microsoft.com/office/drawing/2010/main" val="0"/>
+                          <a14:useLocalDpi xmlns:a14="http://schemas.microsoft.com/office/drawing/2010/main" xmlns:wps="http://schemas.microsoft.com/office/word/2010/wordprocessingShape" xmlns:wpi="http://schemas.microsoft.com/office/word/2010/wordprocessingInk" xmlns:wpg="http://schemas.microsoft.com/office/word/2010/wordprocessingGroup" xmlns:w15="http://schemas.microsoft.com/office/word/2012/wordml" xmlns:w14="http://schemas.microsoft.com/office/word/2010/wordml" xmlns:w="http://schemas.openxmlformats.org/wordprocessingml/2006/main" xmlns:w10="urn:schemas-microsoft-com:office:word" xmlns:wp14="http://schemas.microsoft.com/office/word/2010/wordprocessingDrawing" xmlns:v="urn:schemas-microsoft-com:vml" xmlns:o="urn:schemas-microsoft-com:office:office" xmlns:mc="http://schemas.openxmlformats.org/markup-compatibility/2006" xmlns:wpc="http://schemas.microsoft.com/office/word/2010/wordprocessingCanvas" xmlns="" val="0"/>
                         </a:ext>
                       </a:extLst>
                     </a:blip>
@@ -8475,7 +8671,7 @@
           <w:insideH w:val="single" w:sz="4" w:space="0" w:color="auto"/>
           <w:insideV w:val="single" w:sz="4" w:space="0" w:color="auto"/>
         </w:tblBorders>
-        <w:tblLook w:val="01E0" w:firstRow="1" w:lastRow="1" w:firstColumn="1" w:lastColumn="1" w:noHBand="0" w:noVBand="0"/>
+        <w:tblLook w:val="01E0"/>
       </w:tblPr>
       <w:tblGrid>
         <w:gridCol w:w="1440"/>
@@ -9105,7 +9301,7 @@
           <w:insideH w:val="single" w:sz="4" w:space="0" w:color="auto"/>
           <w:insideV w:val="single" w:sz="4" w:space="0" w:color="auto"/>
         </w:tblBorders>
-        <w:tblLook w:val="01E0" w:firstRow="1" w:lastRow="1" w:firstColumn="1" w:lastColumn="1" w:noHBand="0" w:noVBand="0"/>
+        <w:tblLook w:val="01E0"/>
       </w:tblPr>
       <w:tblGrid>
         <w:gridCol w:w="1440"/>
@@ -9704,7 +9900,7 @@
           <w:insideH w:val="single" w:sz="4" w:space="0" w:color="auto"/>
           <w:insideV w:val="single" w:sz="4" w:space="0" w:color="auto"/>
         </w:tblBorders>
-        <w:tblLook w:val="01E0" w:firstRow="1" w:lastRow="1" w:firstColumn="1" w:lastColumn="1" w:noHBand="0" w:noVBand="0"/>
+        <w:tblLook w:val="01E0"/>
       </w:tblPr>
       <w:tblGrid>
         <w:gridCol w:w="1440"/>
@@ -10234,7 +10430,7 @@
           <w:insideH w:val="single" w:sz="4" w:space="0" w:color="auto"/>
           <w:insideV w:val="single" w:sz="4" w:space="0" w:color="auto"/>
         </w:tblBorders>
-        <w:tblLook w:val="01E0" w:firstRow="1" w:lastRow="1" w:firstColumn="1" w:lastColumn="1" w:noHBand="0" w:noVBand="0"/>
+        <w:tblLook w:val="01E0"/>
       </w:tblPr>
       <w:tblGrid>
         <w:gridCol w:w="1440"/>
@@ -10854,7 +11050,7 @@
           <w:insideH w:val="single" w:sz="4" w:space="0" w:color="auto"/>
           <w:insideV w:val="single" w:sz="4" w:space="0" w:color="auto"/>
         </w:tblBorders>
-        <w:tblLook w:val="01E0" w:firstRow="1" w:lastRow="1" w:firstColumn="1" w:lastColumn="1" w:noHBand="0" w:noVBand="0"/>
+        <w:tblLook w:val="01E0"/>
       </w:tblPr>
       <w:tblGrid>
         <w:gridCol w:w="1440"/>
@@ -11424,7 +11620,7 @@
           <w:insideH w:val="single" w:sz="4" w:space="0" w:color="auto"/>
           <w:insideV w:val="single" w:sz="4" w:space="0" w:color="auto"/>
         </w:tblBorders>
-        <w:tblLook w:val="01E0" w:firstRow="1" w:lastRow="1" w:firstColumn="1" w:lastColumn="1" w:noHBand="0" w:noVBand="0"/>
+        <w:tblLook w:val="01E0"/>
       </w:tblPr>
       <w:tblGrid>
         <w:gridCol w:w="1440"/>
@@ -11959,7 +12155,7 @@
           <w:insideH w:val="single" w:sz="4" w:space="0" w:color="auto"/>
           <w:insideV w:val="single" w:sz="4" w:space="0" w:color="auto"/>
         </w:tblBorders>
-        <w:tblLook w:val="01E0" w:firstRow="1" w:lastRow="1" w:firstColumn="1" w:lastColumn="1" w:noHBand="0" w:noVBand="0"/>
+        <w:tblLook w:val="01E0"/>
       </w:tblPr>
       <w:tblGrid>
         <w:gridCol w:w="1440"/>
@@ -12552,7 +12748,7 @@
           <w:insideH w:val="single" w:sz="4" w:space="0" w:color="auto"/>
           <w:insideV w:val="single" w:sz="4" w:space="0" w:color="auto"/>
         </w:tblBorders>
-        <w:tblLook w:val="01E0" w:firstRow="1" w:lastRow="1" w:firstColumn="1" w:lastColumn="1" w:noHBand="0" w:noVBand="0"/>
+        <w:tblLook w:val="01E0"/>
       </w:tblPr>
       <w:tblGrid>
         <w:gridCol w:w="1440"/>
@@ -13080,7 +13276,7 @@
           <w:insideH w:val="single" w:sz="4" w:space="0" w:color="auto"/>
           <w:insideV w:val="single" w:sz="4" w:space="0" w:color="auto"/>
         </w:tblBorders>
-        <w:tblLook w:val="01E0" w:firstRow="1" w:lastRow="1" w:firstColumn="1" w:lastColumn="1" w:noHBand="0" w:noVBand="0"/>
+        <w:tblLook w:val="01E0"/>
       </w:tblPr>
       <w:tblGrid>
         <w:gridCol w:w="1440"/>
@@ -13599,7 +13795,7 @@
           <w:insideH w:val="single" w:sz="4" w:space="0" w:color="auto"/>
           <w:insideV w:val="single" w:sz="4" w:space="0" w:color="auto"/>
         </w:tblBorders>
-        <w:tblLook w:val="01E0" w:firstRow="1" w:lastRow="1" w:firstColumn="1" w:lastColumn="1" w:noHBand="0" w:noVBand="0"/>
+        <w:tblLook w:val="01E0"/>
       </w:tblPr>
       <w:tblGrid>
         <w:gridCol w:w="1440"/>
@@ -14158,7 +14354,7 @@
           <w:insideH w:val="single" w:sz="4" w:space="0" w:color="auto"/>
           <w:insideV w:val="single" w:sz="4" w:space="0" w:color="auto"/>
         </w:tblBorders>
-        <w:tblLook w:val="01E0" w:firstRow="1" w:lastRow="1" w:firstColumn="1" w:lastColumn="1" w:noHBand="0" w:noVBand="0"/>
+        <w:tblLook w:val="01E0"/>
       </w:tblPr>
       <w:tblGrid>
         <w:gridCol w:w="1440"/>
@@ -14973,7 +15169,7 @@
           <w:noProof/>
         </w:rPr>
         <w:drawing>
-          <wp:inline distT="0" distB="0" distL="0" distR="0" wp14:anchorId="189F35CB" wp14:editId="2EDF7CD9">
+          <wp:inline distT="0" distB="0" distL="0" distR="0">
             <wp:extent cx="5274310" cy="2616835"/>
             <wp:effectExtent l="0" t="0" r="0" b="0"/>
             <wp:docPr id="10" name="图片 10"/>
@@ -14988,7 +15184,7 @@
                     <pic:cNvPicPr/>
                   </pic:nvPicPr>
                   <pic:blipFill>
-                    <a:blip r:embed="rId15"/>
+                    <a:blip r:embed="rId15" cstate="print"/>
                     <a:stretch>
                       <a:fillRect/>
                     </a:stretch>
@@ -15030,7 +15226,7 @@
         <w:tblStyle w:val="a7"/>
         <w:tblpPr w:leftFromText="180" w:rightFromText="180" w:vertAnchor="text" w:horzAnchor="margin" w:tblpY="53"/>
         <w:tblW w:w="0" w:type="auto"/>
-        <w:tblLook w:val="04A0" w:firstRow="1" w:lastRow="0" w:firstColumn="1" w:lastColumn="0" w:noHBand="0" w:noVBand="1"/>
+        <w:tblLook w:val="04A0"/>
       </w:tblPr>
       <w:tblGrid>
         <w:gridCol w:w="8522"/>
@@ -15046,11 +15242,6 @@
             </w:r>
           </w:p>
           <w:p>
-            <w:pPr>
-              <w:rPr>
-                <w:rFonts w:hint="eastAsia"/>
-              </w:rPr>
-            </w:pPr>
             <w:r>
               <w:rPr>
                 <w:rFonts w:hint="eastAsia"/>
@@ -15071,16 +15262,19 @@
           </w:p>
           <w:p>
             <w:r>
-              <w:t>function onClick() {</w:t>
+              <w:t xml:space="preserve">function </w:t>
+            </w:r>
+            <w:proofErr w:type="spellStart"/>
+            <w:r>
+              <w:t>onClick</w:t>
+            </w:r>
+            <w:proofErr w:type="spellEnd"/>
+            <w:r>
+              <w:t>() {</w:t>
             </w:r>
           </w:p>
           <w:p/>
           <w:p>
-            <w:pPr>
-              <w:rPr>
-                <w:rFonts w:hint="eastAsia"/>
-              </w:rPr>
-            </w:pPr>
             <w:r>
               <w:rPr>
                 <w:rFonts w:hint="eastAsia"/>
@@ -15101,7 +15295,23 @@
           </w:p>
           <w:p>
             <w:r>
-              <w:t xml:space="preserve">        var obj = arguments[0];</w:t>
+              <w:t xml:space="preserve">        </w:t>
+            </w:r>
+            <w:proofErr w:type="spellStart"/>
+            <w:r>
+              <w:t>var</w:t>
+            </w:r>
+            <w:proofErr w:type="spellEnd"/>
+            <w:r>
+              <w:t xml:space="preserve"> </w:t>
+            </w:r>
+            <w:proofErr w:type="spellStart"/>
+            <w:r>
+              <w:t>obj</w:t>
+            </w:r>
+            <w:proofErr w:type="spellEnd"/>
+            <w:r>
+              <w:t xml:space="preserve"> = arguments[0];</w:t>
             </w:r>
           </w:p>
           <w:p>
@@ -15121,11 +15331,6 @@
           </w:p>
           <w:p/>
           <w:p>
-            <w:pPr>
-              <w:rPr>
-                <w:rFonts w:hint="eastAsia"/>
-              </w:rPr>
-            </w:pPr>
             <w:r>
               <w:rPr>
                 <w:rFonts w:hint="eastAsia"/>
@@ -15147,15 +15352,26 @@
           </w:p>
           <w:p>
             <w:r>
-              <w:t xml:space="preserve">    var tooltip = $(obj).siblings('.tooltip');</w:t>
-            </w:r>
-          </w:p>
-          <w:p>
-            <w:pPr>
-              <w:rPr>
-                <w:rFonts w:hint="eastAsia"/>
-              </w:rPr>
-            </w:pPr>
+              <w:t xml:space="preserve">    </w:t>
+            </w:r>
+            <w:proofErr w:type="spellStart"/>
+            <w:r>
+              <w:t>var</w:t>
+            </w:r>
+            <w:proofErr w:type="spellEnd"/>
+            <w:r>
+              <w:t xml:space="preserve"> tooltip = $(</w:t>
+            </w:r>
+            <w:proofErr w:type="spellStart"/>
+            <w:r>
+              <w:t>obj</w:t>
+            </w:r>
+            <w:proofErr w:type="spellEnd"/>
+            <w:r>
+              <w:t>).siblings('.tooltip');</w:t>
+            </w:r>
+          </w:p>
+          <w:p>
             <w:r>
               <w:rPr>
                 <w:rFonts w:hint="eastAsia"/>
@@ -15171,15 +15387,18 @@
           </w:p>
           <w:p>
             <w:r>
-              <w:t xml:space="preserve">    if (tooltip.length != 0) {</w:t>
-            </w:r>
-          </w:p>
-          <w:p>
-            <w:pPr>
-              <w:rPr>
-                <w:rFonts w:hint="eastAsia"/>
-              </w:rPr>
-            </w:pPr>
+              <w:t xml:space="preserve">    if (</w:t>
+            </w:r>
+            <w:proofErr w:type="spellStart"/>
+            <w:r>
+              <w:t>tooltip.length</w:t>
+            </w:r>
+            <w:proofErr w:type="spellEnd"/>
+            <w:r>
+              <w:t xml:space="preserve"> != 0) {</w:t>
+            </w:r>
+          </w:p>
+          <w:p>
             <w:r>
               <w:rPr>
                 <w:rFonts w:hint="eastAsia"/>
@@ -15200,7 +15419,15 @@
           </w:p>
           <w:p>
             <w:r>
-              <w:t xml:space="preserve">            var text = arguments[1];</w:t>
+              <w:t xml:space="preserve">            </w:t>
+            </w:r>
+            <w:proofErr w:type="spellStart"/>
+            <w:r>
+              <w:t>var</w:t>
+            </w:r>
+            <w:proofErr w:type="spellEnd"/>
+            <w:r>
+              <w:t xml:space="preserve"> text = arguments[1];</w:t>
             </w:r>
           </w:p>
           <w:p>
@@ -15211,7 +15438,15 @@
           </w:p>
           <w:p>
             <w:r>
-              <w:t xml:space="preserve">            text = tooltip.data('text');</w:t>
+              <w:t xml:space="preserve">            text = </w:t>
+            </w:r>
+            <w:proofErr w:type="spellStart"/>
+            <w:r>
+              <w:t>tooltip.data</w:t>
+            </w:r>
+            <w:proofErr w:type="spellEnd"/>
+            <w:r>
+              <w:t>('text');</w:t>
             </w:r>
           </w:p>
           <w:p>
@@ -15220,11 +15455,6 @@
             </w:r>
           </w:p>
           <w:p>
-            <w:pPr>
-              <w:rPr>
-                <w:rFonts w:hint="eastAsia"/>
-              </w:rPr>
-            </w:pPr>
             <w:r>
               <w:rPr>
                 <w:rFonts w:hint="eastAsia"/>
@@ -15240,15 +15470,18 @@
           </w:p>
           <w:p>
             <w:r>
-              <w:t xml:space="preserve">        tooltip.text(text);</w:t>
-            </w:r>
-          </w:p>
-          <w:p>
-            <w:pPr>
-              <w:rPr>
-                <w:rFonts w:hint="eastAsia"/>
-              </w:rPr>
-            </w:pPr>
+              <w:t xml:space="preserve">        </w:t>
+            </w:r>
+            <w:proofErr w:type="spellStart"/>
+            <w:r>
+              <w:t>tooltip.text</w:t>
+            </w:r>
+            <w:proofErr w:type="spellEnd"/>
+            <w:r>
+              <w:t>(text);</w:t>
+            </w:r>
+          </w:p>
+          <w:p>
             <w:r>
               <w:rPr>
                 <w:rFonts w:hint="eastAsia"/>
@@ -15264,7 +15497,15 @@
           </w:p>
           <w:p>
             <w:r>
-              <w:t xml:space="preserve">        tooltip.animate({left: '120%'});</w:t>
+              <w:t xml:space="preserve">        </w:t>
+            </w:r>
+            <w:proofErr w:type="spellStart"/>
+            <w:r>
+              <w:t>tooltip.animate</w:t>
+            </w:r>
+            <w:proofErr w:type="spellEnd"/>
+            <w:r>
+              <w:t>({left: '120%'});</w:t>
             </w:r>
           </w:p>
           <w:p>
@@ -15284,11 +15525,6 @@
             </w:r>
           </w:p>
           <w:p>
-            <w:pPr>
-              <w:rPr>
-                <w:rFonts w:hint="eastAsia"/>
-              </w:rPr>
-            </w:pPr>
             <w:r>
               <w:rPr>
                 <w:rFonts w:hint="eastAsia"/>
@@ -15309,15 +15545,18 @@
           </w:p>
           <w:p>
             <w:r>
-              <w:t>function onBlur() {</w:t>
-            </w:r>
-          </w:p>
-          <w:p>
-            <w:pPr>
-              <w:rPr>
-                <w:rFonts w:hint="eastAsia"/>
-              </w:rPr>
-            </w:pPr>
+              <w:t xml:space="preserve">function </w:t>
+            </w:r>
+            <w:proofErr w:type="spellStart"/>
+            <w:r>
+              <w:t>onBlur</w:t>
+            </w:r>
+            <w:proofErr w:type="spellEnd"/>
+            <w:r>
+              <w:t>() {</w:t>
+            </w:r>
+          </w:p>
+          <w:p>
             <w:r>
               <w:rPr>
                 <w:rFonts w:hint="eastAsia"/>
@@ -15338,7 +15577,23 @@
           </w:p>
           <w:p>
             <w:r>
-              <w:t xml:space="preserve">        var obj = arguments[0];</w:t>
+              <w:t xml:space="preserve">        </w:t>
+            </w:r>
+            <w:proofErr w:type="spellStart"/>
+            <w:r>
+              <w:t>var</w:t>
+            </w:r>
+            <w:proofErr w:type="spellEnd"/>
+            <w:r>
+              <w:t xml:space="preserve"> </w:t>
+            </w:r>
+            <w:proofErr w:type="spellStart"/>
+            <w:r>
+              <w:t>obj</w:t>
+            </w:r>
+            <w:proofErr w:type="spellEnd"/>
+            <w:r>
+              <w:t xml:space="preserve"> = arguments[0];</w:t>
             </w:r>
           </w:p>
           <w:p>
@@ -15358,11 +15613,6 @@
           </w:p>
           <w:p/>
           <w:p>
-            <w:pPr>
-              <w:rPr>
-                <w:rFonts w:hint="eastAsia"/>
-              </w:rPr>
-            </w:pPr>
             <w:r>
               <w:rPr>
                 <w:rFonts w:hint="eastAsia"/>
@@ -15384,15 +15634,26 @@
           </w:p>
           <w:p>
             <w:r>
-              <w:t xml:space="preserve">    var tooltip = $(obj).siblings('.tooltip');</w:t>
-            </w:r>
-          </w:p>
-          <w:p>
-            <w:pPr>
-              <w:rPr>
-                <w:rFonts w:hint="eastAsia"/>
-              </w:rPr>
-            </w:pPr>
+              <w:t xml:space="preserve">    </w:t>
+            </w:r>
+            <w:proofErr w:type="spellStart"/>
+            <w:r>
+              <w:t>var</w:t>
+            </w:r>
+            <w:proofErr w:type="spellEnd"/>
+            <w:r>
+              <w:t xml:space="preserve"> tooltip = $(</w:t>
+            </w:r>
+            <w:proofErr w:type="spellStart"/>
+            <w:r>
+              <w:t>obj</w:t>
+            </w:r>
+            <w:proofErr w:type="spellEnd"/>
+            <w:r>
+              <w:t>).siblings('.tooltip');</w:t>
+            </w:r>
+          </w:p>
+          <w:p>
             <w:r>
               <w:rPr>
                 <w:rFonts w:hint="eastAsia"/>
@@ -15408,12 +15669,28 @@
           </w:p>
           <w:p>
             <w:r>
-              <w:t xml:space="preserve">    if (tooltip.length != 0) {</w:t>
-            </w:r>
-          </w:p>
-          <w:p>
-            <w:r>
-              <w:t xml:space="preserve">        tooltip.animate({left: '20%'});</w:t>
+              <w:t xml:space="preserve">    if (</w:t>
+            </w:r>
+            <w:proofErr w:type="spellStart"/>
+            <w:r>
+              <w:t>tooltip.length</w:t>
+            </w:r>
+            <w:proofErr w:type="spellEnd"/>
+            <w:r>
+              <w:t xml:space="preserve"> != 0) {</w:t>
+            </w:r>
+          </w:p>
+          <w:p>
+            <w:r>
+              <w:t xml:space="preserve">        </w:t>
+            </w:r>
+            <w:proofErr w:type="spellStart"/>
+            <w:r>
+              <w:t>tooltip.animate</w:t>
+            </w:r>
+            <w:proofErr w:type="spellEnd"/>
+            <w:r>
+              <w:t>({left: '20%'});</w:t>
             </w:r>
           </w:p>
           <w:p>
@@ -15433,11 +15710,6 @@
             </w:r>
           </w:p>
           <w:p>
-            <w:pPr>
-              <w:rPr>
-                <w:rFonts w:hint="eastAsia"/>
-              </w:rPr>
-            </w:pPr>
             <w:r>
               <w:rPr>
                 <w:rFonts w:hint="eastAsia"/>
@@ -15458,15 +15730,18 @@
           </w:p>
           <w:p>
             <w:r>
-              <w:t>function checkForm() {</w:t>
-            </w:r>
-          </w:p>
-          <w:p>
-            <w:pPr>
-              <w:rPr>
-                <w:rFonts w:hint="eastAsia"/>
-              </w:rPr>
-            </w:pPr>
+              <w:t xml:space="preserve">function </w:t>
+            </w:r>
+            <w:proofErr w:type="spellStart"/>
+            <w:r>
+              <w:t>checkForm</w:t>
+            </w:r>
+            <w:proofErr w:type="spellEnd"/>
+            <w:r>
+              <w:t>() {</w:t>
+            </w:r>
+          </w:p>
+          <w:p>
             <w:r>
               <w:rPr>
                 <w:rFonts w:hint="eastAsia"/>
@@ -15486,11 +15761,6 @@
             </w:r>
           </w:p>
           <w:p>
-            <w:pPr>
-              <w:rPr>
-                <w:rFonts w:hint="eastAsia"/>
-              </w:rPr>
-            </w:pPr>
             <w:r>
               <w:rPr>
                 <w:rFonts w:hint="eastAsia"/>
@@ -15506,7 +15776,15 @@
           </w:p>
           <w:p>
             <w:r>
-              <w:t xml:space="preserve">        var form = arguments[0];</w:t>
+              <w:t xml:space="preserve">        </w:t>
+            </w:r>
+            <w:proofErr w:type="spellStart"/>
+            <w:r>
+              <w:t>var</w:t>
+            </w:r>
+            <w:proofErr w:type="spellEnd"/>
+            <w:r>
+              <w:t xml:space="preserve"> form = arguments[0];</w:t>
             </w:r>
           </w:p>
           <w:p>
@@ -15526,11 +15804,6 @@
           </w:p>
           <w:p/>
           <w:p>
-            <w:pPr>
-              <w:rPr>
-                <w:rFonts w:hint="eastAsia"/>
-              </w:rPr>
-            </w:pPr>
             <w:r>
               <w:rPr>
                 <w:rFonts w:hint="eastAsia"/>
@@ -15545,17 +15818,40 @@
             </w:r>
           </w:p>
           <w:p>
-            <w:pPr>
-              <w:rPr>
-                <w:rFonts w:hint="eastAsia"/>
-              </w:rPr>
-            </w:pPr>
             <w:r>
               <w:rPr>
                 <w:rFonts w:hint="eastAsia"/>
               </w:rPr>
               <w:lastRenderedPageBreak/>
-              <w:t xml:space="preserve">    var id = new RegExp(/[0-9]{10}/);//</w:t>
+              <w:t xml:space="preserve">    </w:t>
+            </w:r>
+            <w:proofErr w:type="spellStart"/>
+            <w:r>
+              <w:rPr>
+                <w:rFonts w:hint="eastAsia"/>
+              </w:rPr>
+              <w:t>var</w:t>
+            </w:r>
+            <w:proofErr w:type="spellEnd"/>
+            <w:r>
+              <w:rPr>
+                <w:rFonts w:hint="eastAsia"/>
+              </w:rPr>
+              <w:t xml:space="preserve"> id = new </w:t>
+            </w:r>
+            <w:proofErr w:type="spellStart"/>
+            <w:r>
+              <w:rPr>
+                <w:rFonts w:hint="eastAsia"/>
+              </w:rPr>
+              <w:t>RegExp</w:t>
+            </w:r>
+            <w:proofErr w:type="spellEnd"/>
+            <w:r>
+              <w:rPr>
+                <w:rFonts w:hint="eastAsia"/>
+              </w:rPr>
+              <w:t>(/[0-9]{10}/);//</w:t>
             </w:r>
             <w:r>
               <w:rPr>
@@ -15577,16 +15873,39 @@
             </w:r>
           </w:p>
           <w:p>
-            <w:pPr>
-              <w:rPr>
-                <w:rFonts w:hint="eastAsia"/>
-              </w:rPr>
-            </w:pPr>
-            <w:r>
-              <w:rPr>
-                <w:rFonts w:hint="eastAsia"/>
-              </w:rPr>
-              <w:t xml:space="preserve">    var password = new RegExp(/\w{6,16}/);//</w:t>
+            <w:r>
+              <w:rPr>
+                <w:rFonts w:hint="eastAsia"/>
+              </w:rPr>
+              <w:t xml:space="preserve">    </w:t>
+            </w:r>
+            <w:proofErr w:type="spellStart"/>
+            <w:r>
+              <w:rPr>
+                <w:rFonts w:hint="eastAsia"/>
+              </w:rPr>
+              <w:t>var</w:t>
+            </w:r>
+            <w:proofErr w:type="spellEnd"/>
+            <w:r>
+              <w:rPr>
+                <w:rFonts w:hint="eastAsia"/>
+              </w:rPr>
+              <w:t xml:space="preserve"> password = new </w:t>
+            </w:r>
+            <w:proofErr w:type="spellStart"/>
+            <w:r>
+              <w:rPr>
+                <w:rFonts w:hint="eastAsia"/>
+              </w:rPr>
+              <w:t>RegExp</w:t>
+            </w:r>
+            <w:proofErr w:type="spellEnd"/>
+            <w:r>
+              <w:rPr>
+                <w:rFonts w:hint="eastAsia"/>
+              </w:rPr>
+              <w:t>(/\w{6,16}/);//</w:t>
             </w:r>
             <w:r>
               <w:rPr>
@@ -15620,11 +15939,6 @@
             </w:r>
           </w:p>
           <w:p>
-            <w:pPr>
-              <w:rPr>
-                <w:rFonts w:hint="eastAsia"/>
-              </w:rPr>
-            </w:pPr>
             <w:r>
               <w:rPr>
                 <w:rFonts w:hint="eastAsia"/>
@@ -15652,15 +15966,34 @@
           </w:p>
           <w:p>
             <w:r>
-              <w:t xml:space="preserve">    if (form.username != undefined &amp;&amp; !id.test(form.username.value)) {</w:t>
-            </w:r>
-          </w:p>
-          <w:p>
-            <w:pPr>
-              <w:rPr>
-                <w:rFonts w:hint="eastAsia"/>
-              </w:rPr>
-            </w:pPr>
+              <w:t xml:space="preserve">    if (</w:t>
+            </w:r>
+            <w:proofErr w:type="spellStart"/>
+            <w:r>
+              <w:t>form.username</w:t>
+            </w:r>
+            <w:proofErr w:type="spellEnd"/>
+            <w:r>
+              <w:t xml:space="preserve"> != undefined &amp;&amp; !</w:t>
+            </w:r>
+            <w:proofErr w:type="spellStart"/>
+            <w:r>
+              <w:t>id.test</w:t>
+            </w:r>
+            <w:proofErr w:type="spellEnd"/>
+            <w:r>
+              <w:t>(</w:t>
+            </w:r>
+            <w:proofErr w:type="spellStart"/>
+            <w:r>
+              <w:t>form.username.value</w:t>
+            </w:r>
+            <w:proofErr w:type="spellEnd"/>
+            <w:r>
+              <w:t>)) {</w:t>
+            </w:r>
+          </w:p>
+          <w:p>
             <w:r>
               <w:rPr>
                 <w:rFonts w:hint="eastAsia"/>
@@ -15675,16 +16008,39 @@
             </w:r>
           </w:p>
           <w:p>
-            <w:pPr>
-              <w:rPr>
-                <w:rFonts w:hint="eastAsia"/>
-              </w:rPr>
-            </w:pPr>
-            <w:r>
-              <w:rPr>
-                <w:rFonts w:hint="eastAsia"/>
-              </w:rPr>
-              <w:t xml:space="preserve">        onClick($(form.username)[0], '</w:t>
+            <w:r>
+              <w:rPr>
+                <w:rFonts w:hint="eastAsia"/>
+              </w:rPr>
+              <w:t xml:space="preserve">        </w:t>
+            </w:r>
+            <w:proofErr w:type="spellStart"/>
+            <w:r>
+              <w:rPr>
+                <w:rFonts w:hint="eastAsia"/>
+              </w:rPr>
+              <w:t>onClick</w:t>
+            </w:r>
+            <w:proofErr w:type="spellEnd"/>
+            <w:r>
+              <w:rPr>
+                <w:rFonts w:hint="eastAsia"/>
+              </w:rPr>
+              <w:t>($(</w:t>
+            </w:r>
+            <w:proofErr w:type="spellStart"/>
+            <w:r>
+              <w:rPr>
+                <w:rFonts w:hint="eastAsia"/>
+              </w:rPr>
+              <w:t>form.username</w:t>
+            </w:r>
+            <w:proofErr w:type="spellEnd"/>
+            <w:r>
+              <w:rPr>
+                <w:rFonts w:hint="eastAsia"/>
+              </w:rPr>
+              <w:t>)[0], '</w:t>
             </w:r>
             <w:r>
               <w:rPr>
@@ -15712,11 +16068,6 @@
             </w:r>
           </w:p>
           <w:p>
-            <w:pPr>
-              <w:rPr>
-                <w:rFonts w:hint="eastAsia"/>
-              </w:rPr>
-            </w:pPr>
             <w:r>
               <w:rPr>
                 <w:rFonts w:hint="eastAsia"/>
@@ -15742,11 +16093,6 @@
           </w:p>
           <w:p/>
           <w:p>
-            <w:pPr>
-              <w:rPr>
-                <w:rFonts w:hint="eastAsia"/>
-              </w:rPr>
-            </w:pPr>
             <w:r>
               <w:rPr>
                 <w:rFonts w:hint="eastAsia"/>
@@ -15774,15 +16120,34 @@
           </w:p>
           <w:p>
             <w:r>
-              <w:t xml:space="preserve">    if (form.password != undefined &amp;&amp; !password.test(form.password.value)) {</w:t>
-            </w:r>
-          </w:p>
-          <w:p>
-            <w:pPr>
-              <w:rPr>
-                <w:rFonts w:hint="eastAsia"/>
-              </w:rPr>
-            </w:pPr>
+              <w:t xml:space="preserve">    if (</w:t>
+            </w:r>
+            <w:proofErr w:type="spellStart"/>
+            <w:r>
+              <w:t>form.password</w:t>
+            </w:r>
+            <w:proofErr w:type="spellEnd"/>
+            <w:r>
+              <w:t xml:space="preserve"> != undefined &amp;&amp; !</w:t>
+            </w:r>
+            <w:proofErr w:type="spellStart"/>
+            <w:r>
+              <w:t>password.test</w:t>
+            </w:r>
+            <w:proofErr w:type="spellEnd"/>
+            <w:r>
+              <w:t>(</w:t>
+            </w:r>
+            <w:proofErr w:type="spellStart"/>
+            <w:r>
+              <w:t>form.password.value</w:t>
+            </w:r>
+            <w:proofErr w:type="spellEnd"/>
+            <w:r>
+              <w:t>)) {</w:t>
+            </w:r>
+          </w:p>
+          <w:p>
             <w:r>
               <w:rPr>
                 <w:rFonts w:hint="eastAsia"/>
@@ -15797,16 +16162,39 @@
             </w:r>
           </w:p>
           <w:p>
-            <w:pPr>
-              <w:rPr>
-                <w:rFonts w:hint="eastAsia"/>
-              </w:rPr>
-            </w:pPr>
-            <w:r>
-              <w:rPr>
-                <w:rFonts w:hint="eastAsia"/>
-              </w:rPr>
-              <w:t xml:space="preserve">        onClick($(form.password)[0], '</w:t>
+            <w:r>
+              <w:rPr>
+                <w:rFonts w:hint="eastAsia"/>
+              </w:rPr>
+              <w:t xml:space="preserve">        </w:t>
+            </w:r>
+            <w:proofErr w:type="spellStart"/>
+            <w:r>
+              <w:rPr>
+                <w:rFonts w:hint="eastAsia"/>
+              </w:rPr>
+              <w:t>onClick</w:t>
+            </w:r>
+            <w:proofErr w:type="spellEnd"/>
+            <w:r>
+              <w:rPr>
+                <w:rFonts w:hint="eastAsia"/>
+              </w:rPr>
+              <w:t>($(</w:t>
+            </w:r>
+            <w:proofErr w:type="spellStart"/>
+            <w:r>
+              <w:rPr>
+                <w:rFonts w:hint="eastAsia"/>
+              </w:rPr>
+              <w:t>form.password</w:t>
+            </w:r>
+            <w:proofErr w:type="spellEnd"/>
+            <w:r>
+              <w:rPr>
+                <w:rFonts w:hint="eastAsia"/>
+              </w:rPr>
+              <w:t>)[0], '</w:t>
             </w:r>
             <w:r>
               <w:rPr>
@@ -15834,11 +16222,6 @@
             </w:r>
           </w:p>
           <w:p>
-            <w:pPr>
-              <w:rPr>
-                <w:rFonts w:hint="eastAsia"/>
-              </w:rPr>
-            </w:pPr>
             <w:r>
               <w:rPr>
                 <w:rFonts w:hint="eastAsia"/>
@@ -15863,11 +16246,6 @@
             </w:r>
           </w:p>
           <w:p>
-            <w:pPr>
-              <w:rPr>
-                <w:rFonts w:hint="eastAsia"/>
-              </w:rPr>
-            </w:pPr>
             <w:r>
               <w:t>}</w:t>
             </w:r>
@@ -15878,18 +16256,12 @@
     <w:p>
       <w:pPr>
         <w:rPr>
-          <w:rFonts w:hint="eastAsia"/>
           <w:b/>
           <w:sz w:val="28"/>
         </w:rPr>
       </w:pPr>
     </w:p>
     <w:p>
-      <w:pPr>
-        <w:rPr>
-          <w:rFonts w:hint="eastAsia"/>
-        </w:rPr>
-      </w:pPr>
       <w:r>
         <w:rPr>
           <w:rFonts w:hint="eastAsia"/>
@@ -15901,7 +16273,7 @@
       <w:tblPr>
         <w:tblStyle w:val="a7"/>
         <w:tblW w:w="0" w:type="auto"/>
-        <w:tblLook w:val="04A0" w:firstRow="1" w:lastRow="0" w:firstColumn="1" w:lastColumn="0" w:noHBand="0" w:noVBand="1"/>
+        <w:tblLook w:val="04A0"/>
       </w:tblPr>
       <w:tblGrid>
         <w:gridCol w:w="8522"/>
@@ -15913,23 +16285,46 @@
           </w:tcPr>
           <w:p>
             <w:r>
-              <w:t>router.post '/Login', (req, res) -&gt;</w:t>
-            </w:r>
-          </w:p>
-          <w:p>
-            <w:r>
-              <w:t xml:space="preserve">    username = req.body.username</w:t>
-            </w:r>
-          </w:p>
-          <w:p>
-            <w:r>
-              <w:t xml:space="preserve">    password = req.body.password</w:t>
-            </w:r>
-          </w:p>
-          <w:p>
-            <w:r>
-              <w:t xml:space="preserve">    user.find</w:t>
-            </w:r>
+              <w:t>router.post '/Login', (</w:t>
+            </w:r>
+            <w:proofErr w:type="spellStart"/>
+            <w:r>
+              <w:t>req</w:t>
+            </w:r>
+            <w:proofErr w:type="spellEnd"/>
+            <w:r>
+              <w:t>, res) -&gt;</w:t>
+            </w:r>
+          </w:p>
+          <w:p>
+            <w:r>
+              <w:t xml:space="preserve">    username = </w:t>
+            </w:r>
+            <w:proofErr w:type="spellStart"/>
+            <w:r>
+              <w:t>req.body.username</w:t>
+            </w:r>
+            <w:proofErr w:type="spellEnd"/>
+          </w:p>
+          <w:p>
+            <w:r>
+              <w:t xml:space="preserve">    password = </w:t>
+            </w:r>
+            <w:proofErr w:type="spellStart"/>
+            <w:r>
+              <w:t>req.body.password</w:t>
+            </w:r>
+            <w:proofErr w:type="spellEnd"/>
+          </w:p>
+          <w:p>
+            <w:r>
+              <w:t xml:space="preserve">    </w:t>
+            </w:r>
+            <w:proofErr w:type="spellStart"/>
+            <w:r>
+              <w:t>user.find</w:t>
+            </w:r>
+            <w:proofErr w:type="spellEnd"/>
           </w:p>
           <w:p>
             <w:r>
@@ -15948,25 +16343,50 @@
           </w:p>
           <w:p>
             <w:r>
-              <w:t xml:space="preserve">        if data.length is 0</w:t>
-            </w:r>
-          </w:p>
-          <w:p>
-            <w:r>
-              <w:t xml:space="preserve">        then res.render 'login',</w:t>
-            </w:r>
-          </w:p>
-          <w:p>
-            <w:pPr>
-              <w:rPr>
-                <w:rFonts w:hint="eastAsia"/>
-              </w:rPr>
-            </w:pPr>
-            <w:r>
-              <w:rPr>
-                <w:rFonts w:hint="eastAsia"/>
-              </w:rPr>
-              <w:t xml:space="preserve">            status: '&lt;div class="option_result"&gt;</w:t>
+              <w:t xml:space="preserve">        if </w:t>
+            </w:r>
+            <w:proofErr w:type="spellStart"/>
+            <w:r>
+              <w:t>data.length</w:t>
+            </w:r>
+            <w:proofErr w:type="spellEnd"/>
+            <w:r>
+              <w:t xml:space="preserve"> is 0</w:t>
+            </w:r>
+          </w:p>
+          <w:p>
+            <w:r>
+              <w:t xml:space="preserve">        then </w:t>
+            </w:r>
+            <w:proofErr w:type="spellStart"/>
+            <w:r>
+              <w:t>res.render</w:t>
+            </w:r>
+            <w:proofErr w:type="spellEnd"/>
+            <w:r>
+              <w:t xml:space="preserve"> 'login',</w:t>
+            </w:r>
+          </w:p>
+          <w:p>
+            <w:r>
+              <w:rPr>
+                <w:rFonts w:hint="eastAsia"/>
+              </w:rPr>
+              <w:t xml:space="preserve">            status: '&lt;div class="</w:t>
+            </w:r>
+            <w:proofErr w:type="spellStart"/>
+            <w:r>
+              <w:rPr>
+                <w:rFonts w:hint="eastAsia"/>
+              </w:rPr>
+              <w:t>option_result</w:t>
+            </w:r>
+            <w:proofErr w:type="spellEnd"/>
+            <w:r>
+              <w:rPr>
+                <w:rFonts w:hint="eastAsia"/>
+              </w:rPr>
+              <w:t>"&gt;</w:t>
             </w:r>
             <w:r>
               <w:rPr>
@@ -15988,29 +16408,34 @@
           </w:p>
           <w:p>
             <w:r>
-              <w:t xml:space="preserve">            req.session.username = username</w:t>
-            </w:r>
-          </w:p>
-          <w:p>
-            <w:pPr>
-              <w:rPr>
-                <w:rFonts w:hint="eastAsia"/>
-              </w:rPr>
-            </w:pPr>
-            <w:r>
-              <w:t xml:space="preserve">            res.redirect "/"</w:t>
+              <w:t xml:space="preserve">            </w:t>
+            </w:r>
+            <w:proofErr w:type="spellStart"/>
+            <w:r>
+              <w:t>req.session.username</w:t>
+            </w:r>
+            <w:proofErr w:type="spellEnd"/>
+            <w:r>
+              <w:t xml:space="preserve"> = username</w:t>
+            </w:r>
+          </w:p>
+          <w:p>
+            <w:r>
+              <w:t xml:space="preserve">            </w:t>
+            </w:r>
+            <w:proofErr w:type="spellStart"/>
+            <w:r>
+              <w:t>res.redirect</w:t>
+            </w:r>
+            <w:proofErr w:type="spellEnd"/>
+            <w:r>
+              <w:t xml:space="preserve"> "/"</w:t>
             </w:r>
           </w:p>
         </w:tc>
       </w:tr>
     </w:tbl>
-    <w:p>
-      <w:pPr>
-        <w:rPr>
-          <w:rFonts w:hint="eastAsia"/>
-        </w:rPr>
-      </w:pPr>
-    </w:p>
+    <w:p/>
     <w:p>
       <w:pPr>
         <w:pStyle w:val="3"/>
@@ -16089,7 +16514,7 @@
         </w:rPr>
         <w:lastRenderedPageBreak/>
         <w:drawing>
-          <wp:inline distT="0" distB="0" distL="0" distR="0" wp14:anchorId="59D76DD5" wp14:editId="2AAD615E">
+          <wp:inline distT="0" distB="0" distL="0" distR="0">
             <wp:extent cx="5274310" cy="2639695"/>
             <wp:effectExtent l="0" t="0" r="0" b="0"/>
             <wp:docPr id="11" name="图片 11"/>
@@ -16104,7 +16529,7 @@
                     <pic:cNvPicPr/>
                   </pic:nvPicPr>
                   <pic:blipFill>
-                    <a:blip r:embed="rId16"/>
+                    <a:blip r:embed="rId16" cstate="print"/>
                     <a:stretch>
                       <a:fillRect/>
                     </a:stretch>
@@ -16129,7 +16554,7 @@
       <w:tblPr>
         <w:tblStyle w:val="a7"/>
         <w:tblW w:w="0" w:type="auto"/>
-        <w:tblLook w:val="04A0" w:firstRow="1" w:lastRow="0" w:firstColumn="1" w:lastColumn="0" w:noHBand="0" w:noVBand="1"/>
+        <w:tblLook w:val="04A0"/>
       </w:tblPr>
       <w:tblGrid>
         <w:gridCol w:w="8522"/>
@@ -16140,53 +16565,151 @@
             <w:tcW w:w="8522" w:type="dxa"/>
           </w:tcPr>
           <w:p>
-            <w:r>
-              <w:t>router.get "/", (req, res) -&gt;</w:t>
-            </w:r>
-          </w:p>
-          <w:p>
-            <w:r>
-              <w:t xml:space="preserve">    unless req.session.username?</w:t>
-            </w:r>
-          </w:p>
-          <w:p>
-            <w:r>
-              <w:t xml:space="preserve">        res.redirect '/'</w:t>
-            </w:r>
-          </w:p>
-          <w:p>
-            <w:r>
-              <w:t xml:space="preserve">    query = req.query.query</w:t>
-            </w:r>
-          </w:p>
-          <w:p>
-            <w:r>
-              <w:t xml:space="preserve">    studentModel.find("$or": [</w:t>
-            </w:r>
-          </w:p>
-          <w:p>
-            <w:r>
-              <w:t xml:space="preserve">        {sname: new RegExp(query)}</w:t>
-            </w:r>
-          </w:p>
-          <w:p>
-            <w:r>
-              <w:t xml:space="preserve">        {sno: new RegExp(query)}</w:t>
-            </w:r>
-          </w:p>
-          <w:p>
-            <w:r>
-              <w:t xml:space="preserve">        {gender: new RegExp(query)}</w:t>
-            </w:r>
-          </w:p>
-          <w:p>
-            <w:r>
-              <w:t xml:space="preserve">        {class: new RegExp(query)}</w:t>
-            </w:r>
-          </w:p>
-          <w:p>
-            <w:r>
-              <w:t xml:space="preserve">        {department: new RegExp(query)}</w:t>
+            <w:proofErr w:type="spellStart"/>
+            <w:r>
+              <w:t>router.get</w:t>
+            </w:r>
+            <w:proofErr w:type="spellEnd"/>
+            <w:r>
+              <w:t xml:space="preserve"> "/", (</w:t>
+            </w:r>
+            <w:proofErr w:type="spellStart"/>
+            <w:r>
+              <w:t>req</w:t>
+            </w:r>
+            <w:proofErr w:type="spellEnd"/>
+            <w:r>
+              <w:t>, res) -&gt;</w:t>
+            </w:r>
+          </w:p>
+          <w:p>
+            <w:r>
+              <w:t xml:space="preserve">    unless </w:t>
+            </w:r>
+            <w:proofErr w:type="spellStart"/>
+            <w:r>
+              <w:t>req.session.username</w:t>
+            </w:r>
+            <w:proofErr w:type="spellEnd"/>
+            <w:r>
+              <w:t>?</w:t>
+            </w:r>
+          </w:p>
+          <w:p>
+            <w:r>
+              <w:t xml:space="preserve">        </w:t>
+            </w:r>
+            <w:proofErr w:type="spellStart"/>
+            <w:r>
+              <w:t>res.redirect</w:t>
+            </w:r>
+            <w:proofErr w:type="spellEnd"/>
+            <w:r>
+              <w:t xml:space="preserve"> '/'</w:t>
+            </w:r>
+          </w:p>
+          <w:p>
+            <w:r>
+              <w:t xml:space="preserve">    query = </w:t>
+            </w:r>
+            <w:proofErr w:type="spellStart"/>
+            <w:r>
+              <w:t>req.query.query</w:t>
+            </w:r>
+            <w:proofErr w:type="spellEnd"/>
+          </w:p>
+          <w:p>
+            <w:r>
+              <w:t xml:space="preserve">    </w:t>
+            </w:r>
+            <w:proofErr w:type="spellStart"/>
+            <w:r>
+              <w:t>studentModel.find</w:t>
+            </w:r>
+            <w:proofErr w:type="spellEnd"/>
+            <w:r>
+              <w:t>("$or": [</w:t>
+            </w:r>
+          </w:p>
+          <w:p>
+            <w:r>
+              <w:t xml:space="preserve">        {</w:t>
+            </w:r>
+            <w:proofErr w:type="spellStart"/>
+            <w:r>
+              <w:t>sname</w:t>
+            </w:r>
+            <w:proofErr w:type="spellEnd"/>
+            <w:r>
+              <w:t xml:space="preserve">: new </w:t>
+            </w:r>
+            <w:proofErr w:type="spellStart"/>
+            <w:r>
+              <w:t>RegExp</w:t>
+            </w:r>
+            <w:proofErr w:type="spellEnd"/>
+            <w:r>
+              <w:t>(query)}</w:t>
+            </w:r>
+          </w:p>
+          <w:p>
+            <w:r>
+              <w:t xml:space="preserve">        {</w:t>
+            </w:r>
+            <w:proofErr w:type="spellStart"/>
+            <w:r>
+              <w:t>sno</w:t>
+            </w:r>
+            <w:proofErr w:type="spellEnd"/>
+            <w:r>
+              <w:t xml:space="preserve">: new </w:t>
+            </w:r>
+            <w:proofErr w:type="spellStart"/>
+            <w:r>
+              <w:t>RegExp</w:t>
+            </w:r>
+            <w:proofErr w:type="spellEnd"/>
+            <w:r>
+              <w:t>(query)}</w:t>
+            </w:r>
+          </w:p>
+          <w:p>
+            <w:r>
+              <w:t xml:space="preserve">        {gender: new </w:t>
+            </w:r>
+            <w:proofErr w:type="spellStart"/>
+            <w:r>
+              <w:t>RegExp</w:t>
+            </w:r>
+            <w:proofErr w:type="spellEnd"/>
+            <w:r>
+              <w:t>(query)}</w:t>
+            </w:r>
+          </w:p>
+          <w:p>
+            <w:r>
+              <w:t xml:space="preserve">        {class: new </w:t>
+            </w:r>
+            <w:proofErr w:type="spellStart"/>
+            <w:r>
+              <w:t>RegExp</w:t>
+            </w:r>
+            <w:proofErr w:type="spellEnd"/>
+            <w:r>
+              <w:t>(query)}</w:t>
+            </w:r>
+          </w:p>
+          <w:p>
+            <w:r>
+              <w:t xml:space="preserve">        {department: new </w:t>
+            </w:r>
+            <w:proofErr w:type="spellStart"/>
+            <w:r>
+              <w:t>RegExp</w:t>
+            </w:r>
+            <w:proofErr w:type="spellEnd"/>
+            <w:r>
+              <w:t>(query)}</w:t>
             </w:r>
           </w:p>
           <w:p>
@@ -16196,7 +16719,15 @@
           </w:p>
           <w:p>
             <w:r>
-              <w:t xml:space="preserve">            'sno': 1</w:t>
+              <w:t xml:space="preserve">            '</w:t>
+            </w:r>
+            <w:proofErr w:type="spellStart"/>
+            <w:r>
+              <w:t>sno</w:t>
+            </w:r>
+            <w:proofErr w:type="spellEnd"/>
+            <w:r>
+              <w:t>': 1</w:t>
             </w:r>
           </w:p>
           <w:p>
@@ -16221,7 +16752,15 @@
           </w:p>
           <w:p>
             <w:r>
-              <w:t xml:space="preserve">        res.render 'student',</w:t>
+              <w:t xml:space="preserve">        </w:t>
+            </w:r>
+            <w:proofErr w:type="spellStart"/>
+            <w:r>
+              <w:t>res.render</w:t>
+            </w:r>
+            <w:proofErr w:type="spellEnd"/>
+            <w:r>
+              <w:t xml:space="preserve"> 'student',</w:t>
             </w:r>
           </w:p>
           <w:p>
@@ -16231,8 +16770,13 @@
           </w:p>
           <w:p>
             <w:r>
-              <w:t xml:space="preserve">            username: req.session.username</w:t>
-            </w:r>
+              <w:t xml:space="preserve">            username: </w:t>
+            </w:r>
+            <w:proofErr w:type="spellStart"/>
+            <w:r>
+              <w:t>req.session.username</w:t>
+            </w:r>
+            <w:proofErr w:type="spellEnd"/>
           </w:p>
           <w:p>
             <w:r>
@@ -16307,9 +16851,10 @@
       </w:r>
       <w:r>
         <w:rPr>
-          <w:sz w:val="24"/>
-        </w:rPr>
-        <w:t>课程</w:t>
+          <w:rFonts w:hint="eastAsia"/>
+          <w:sz w:val="24"/>
+        </w:rPr>
+        <w:t>学生</w:t>
       </w:r>
       <w:r>
         <w:rPr>
@@ -16332,7 +16877,7 @@
         </w:rPr>
         <w:lastRenderedPageBreak/>
         <w:drawing>
-          <wp:inline distT="0" distB="0" distL="0" distR="0" wp14:anchorId="1FEACCB1" wp14:editId="1740E21D">
+          <wp:inline distT="0" distB="0" distL="0" distR="0">
             <wp:extent cx="5274310" cy="2616200"/>
             <wp:effectExtent l="0" t="0" r="0" b="0"/>
             <wp:docPr id="14" name="图片 14"/>
@@ -16347,7 +16892,7 @@
                     <pic:cNvPicPr/>
                   </pic:nvPicPr>
                   <pic:blipFill>
-                    <a:blip r:embed="rId17"/>
+                    <a:blip r:embed="rId17" cstate="print"/>
                     <a:stretch>
                       <a:fillRect/>
                     </a:stretch>
@@ -16458,7 +17003,20 @@
         <w:rPr>
           <w:sz w:val="24"/>
         </w:rPr>
-        <w:t>返回课程列表页面</w:t>
+        <w:t>返回</w:t>
+      </w:r>
+      <w:r>
+        <w:rPr>
+          <w:rFonts w:hint="eastAsia"/>
+          <w:sz w:val="24"/>
+        </w:rPr>
+        <w:t>学生</w:t>
+      </w:r>
+      <w:r>
+        <w:rPr>
+          <w:sz w:val="24"/>
+        </w:rPr>
+        <w:t>列表页面</w:t>
       </w:r>
       <w:r>
         <w:rPr>
@@ -16478,7 +17036,7 @@
       <w:tblPr>
         <w:tblStyle w:val="a7"/>
         <w:tblW w:w="0" w:type="auto"/>
-        <w:tblLook w:val="04A0" w:firstRow="1" w:lastRow="0" w:firstColumn="1" w:lastColumn="0" w:noHBand="0" w:noVBand="1"/>
+        <w:tblLook w:val="04A0"/>
       </w:tblPr>
       <w:tblGrid>
         <w:gridCol w:w="8522"/>
@@ -16489,11 +17047,6 @@
             <w:tcW w:w="8522" w:type="dxa"/>
           </w:tcPr>
           <w:p>
-            <w:pPr>
-              <w:rPr>
-                <w:rFonts w:hint="eastAsia"/>
-              </w:rPr>
-            </w:pPr>
             <w:r>
               <w:rPr>
                 <w:rFonts w:hint="eastAsia"/>
@@ -16509,63 +17062,172 @@
           </w:p>
           <w:p>
             <w:r>
-              <w:t>router.post "/add", (req, res) -&gt;</w:t>
-            </w:r>
-          </w:p>
-          <w:p>
-            <w:r>
-              <w:t xml:space="preserve">    unless req.session.username?</w:t>
-            </w:r>
-          </w:p>
-          <w:p>
-            <w:r>
-              <w:t xml:space="preserve">        res.redirect '/'</w:t>
-            </w:r>
-          </w:p>
-          <w:p>
-            <w:r>
-              <w:t xml:space="preserve">    _sno = req.body.sno</w:t>
-            </w:r>
-          </w:p>
-          <w:p>
-            <w:r>
-              <w:t xml:space="preserve">    _sname = req.body.sname</w:t>
-            </w:r>
-          </w:p>
-          <w:p>
-            <w:r>
-              <w:t xml:space="preserve">    _gender = req.body.gender</w:t>
-            </w:r>
-          </w:p>
-          <w:p>
-            <w:r>
-              <w:t xml:space="preserve">    _class = req.body.class</w:t>
-            </w:r>
-          </w:p>
-          <w:p>
-            <w:r>
-              <w:t xml:space="preserve">    _department = req.body.department</w:t>
-            </w:r>
-          </w:p>
-          <w:p>
-            <w:r>
-              <w:t xml:space="preserve">    _birthday = req.body.birthday</w:t>
-            </w:r>
-          </w:p>
-          <w:p>
-            <w:r>
-              <w:t xml:space="preserve">    studentEntity = new studentModel</w:t>
-            </w:r>
-          </w:p>
-          <w:p>
-            <w:r>
-              <w:t xml:space="preserve">        sno: _sno</w:t>
-            </w:r>
-          </w:p>
-          <w:p>
-            <w:r>
-              <w:t xml:space="preserve">        sname: _sname</w:t>
-            </w:r>
+              <w:t>router.post "/add", (</w:t>
+            </w:r>
+            <w:proofErr w:type="spellStart"/>
+            <w:r>
+              <w:t>req</w:t>
+            </w:r>
+            <w:proofErr w:type="spellEnd"/>
+            <w:r>
+              <w:t>, res) -&gt;</w:t>
+            </w:r>
+          </w:p>
+          <w:p>
+            <w:r>
+              <w:t xml:space="preserve">    unless </w:t>
+            </w:r>
+            <w:proofErr w:type="spellStart"/>
+            <w:r>
+              <w:t>req.session.username</w:t>
+            </w:r>
+            <w:proofErr w:type="spellEnd"/>
+            <w:r>
+              <w:t>?</w:t>
+            </w:r>
+          </w:p>
+          <w:p>
+            <w:r>
+              <w:t xml:space="preserve">        </w:t>
+            </w:r>
+            <w:proofErr w:type="spellStart"/>
+            <w:r>
+              <w:t>res.redirect</w:t>
+            </w:r>
+            <w:proofErr w:type="spellEnd"/>
+            <w:r>
+              <w:t xml:space="preserve"> '/'</w:t>
+            </w:r>
+          </w:p>
+          <w:p>
+            <w:r>
+              <w:t xml:space="preserve">    _</w:t>
+            </w:r>
+            <w:proofErr w:type="spellStart"/>
+            <w:r>
+              <w:t>sno</w:t>
+            </w:r>
+            <w:proofErr w:type="spellEnd"/>
+            <w:r>
+              <w:t xml:space="preserve"> = </w:t>
+            </w:r>
+            <w:proofErr w:type="spellStart"/>
+            <w:r>
+              <w:t>req.body.sno</w:t>
+            </w:r>
+            <w:proofErr w:type="spellEnd"/>
+          </w:p>
+          <w:p>
+            <w:r>
+              <w:t xml:space="preserve">    _</w:t>
+            </w:r>
+            <w:proofErr w:type="spellStart"/>
+            <w:r>
+              <w:t>sname</w:t>
+            </w:r>
+            <w:proofErr w:type="spellEnd"/>
+            <w:r>
+              <w:t xml:space="preserve"> = </w:t>
+            </w:r>
+            <w:proofErr w:type="spellStart"/>
+            <w:r>
+              <w:t>req.body.sname</w:t>
+            </w:r>
+            <w:proofErr w:type="spellEnd"/>
+          </w:p>
+          <w:p>
+            <w:r>
+              <w:t xml:space="preserve">    _gender = </w:t>
+            </w:r>
+            <w:proofErr w:type="spellStart"/>
+            <w:r>
+              <w:t>req.body.gender</w:t>
+            </w:r>
+            <w:proofErr w:type="spellEnd"/>
+          </w:p>
+          <w:p>
+            <w:r>
+              <w:t xml:space="preserve">    _class = </w:t>
+            </w:r>
+            <w:proofErr w:type="spellStart"/>
+            <w:r>
+              <w:t>req.body.class</w:t>
+            </w:r>
+            <w:proofErr w:type="spellEnd"/>
+          </w:p>
+          <w:p>
+            <w:r>
+              <w:t xml:space="preserve">    _department = </w:t>
+            </w:r>
+            <w:proofErr w:type="spellStart"/>
+            <w:r>
+              <w:t>req.body.department</w:t>
+            </w:r>
+            <w:proofErr w:type="spellEnd"/>
+          </w:p>
+          <w:p>
+            <w:r>
+              <w:t xml:space="preserve">    _birthday = </w:t>
+            </w:r>
+            <w:proofErr w:type="spellStart"/>
+            <w:r>
+              <w:t>req.body.birthday</w:t>
+            </w:r>
+            <w:proofErr w:type="spellEnd"/>
+          </w:p>
+          <w:p>
+            <w:r>
+              <w:t xml:space="preserve">    </w:t>
+            </w:r>
+            <w:proofErr w:type="spellStart"/>
+            <w:r>
+              <w:t>studentEntity</w:t>
+            </w:r>
+            <w:proofErr w:type="spellEnd"/>
+            <w:r>
+              <w:t xml:space="preserve"> = new </w:t>
+            </w:r>
+            <w:proofErr w:type="spellStart"/>
+            <w:r>
+              <w:t>studentModel</w:t>
+            </w:r>
+            <w:proofErr w:type="spellEnd"/>
+          </w:p>
+          <w:p>
+            <w:r>
+              <w:t xml:space="preserve">        </w:t>
+            </w:r>
+            <w:proofErr w:type="spellStart"/>
+            <w:r>
+              <w:t>sno</w:t>
+            </w:r>
+            <w:proofErr w:type="spellEnd"/>
+            <w:r>
+              <w:t>: _</w:t>
+            </w:r>
+            <w:proofErr w:type="spellStart"/>
+            <w:r>
+              <w:t>sno</w:t>
+            </w:r>
+            <w:proofErr w:type="spellEnd"/>
+          </w:p>
+          <w:p>
+            <w:r>
+              <w:t xml:space="preserve">        </w:t>
+            </w:r>
+            <w:proofErr w:type="spellStart"/>
+            <w:r>
+              <w:t>sname</w:t>
+            </w:r>
+            <w:proofErr w:type="spellEnd"/>
+            <w:r>
+              <w:t>: _</w:t>
+            </w:r>
+            <w:proofErr w:type="spellStart"/>
+            <w:r>
+              <w:t>sname</w:t>
+            </w:r>
+            <w:proofErr w:type="spellEnd"/>
           </w:p>
           <w:p>
             <w:r>
@@ -16589,7 +17251,15 @@
           </w:p>
           <w:p>
             <w:r>
-              <w:t xml:space="preserve">    studentEntity.save((err)-&gt;</w:t>
+              <w:t xml:space="preserve">    </w:t>
+            </w:r>
+            <w:proofErr w:type="spellStart"/>
+            <w:r>
+              <w:t>studentEntity.save</w:t>
+            </w:r>
+            <w:proofErr w:type="spellEnd"/>
+            <w:r>
+              <w:t>((err)-&gt;</w:t>
             </w:r>
           </w:p>
           <w:p>
@@ -16609,19 +17279,21 @@
           </w:p>
           <w:p>
             <w:r>
-              <w:t xml:space="preserve">    res.redirect '/'</w:t>
+              <w:t xml:space="preserve">    </w:t>
+            </w:r>
+            <w:proofErr w:type="spellStart"/>
+            <w:r>
+              <w:t>res.redirect</w:t>
+            </w:r>
+            <w:proofErr w:type="spellEnd"/>
+            <w:r>
+              <w:t xml:space="preserve"> '/'</w:t>
             </w:r>
           </w:p>
         </w:tc>
       </w:tr>
     </w:tbl>
-    <w:p>
-      <w:pPr>
-        <w:rPr>
-          <w:rFonts w:hint="eastAsia"/>
-        </w:rPr>
-      </w:pPr>
-    </w:p>
+    <w:p/>
     <w:p>
       <w:pPr>
         <w:pStyle w:val="3"/>
@@ -16667,7 +17339,20 @@
         <w:rPr>
           <w:sz w:val="24"/>
         </w:rPr>
-        <w:t>任意课程后的修改按钮</w:t>
+        <w:t>任意</w:t>
+      </w:r>
+      <w:r>
+        <w:rPr>
+          <w:rFonts w:hint="eastAsia"/>
+          <w:sz w:val="24"/>
+        </w:rPr>
+        <w:t>学生</w:t>
+      </w:r>
+      <w:r>
+        <w:rPr>
+          <w:sz w:val="24"/>
+        </w:rPr>
+        <w:t>后的修改按钮</w:t>
       </w:r>
       <w:r>
         <w:rPr>
@@ -16689,7 +17374,7 @@
           <w:noProof/>
         </w:rPr>
         <w:drawing>
-          <wp:inline distT="0" distB="0" distL="0" distR="0" wp14:anchorId="787F2D49" wp14:editId="41F95077">
+          <wp:inline distT="0" distB="0" distL="0" distR="0">
             <wp:extent cx="5274310" cy="2630170"/>
             <wp:effectExtent l="0" t="0" r="0" b="0"/>
             <wp:docPr id="12" name="图片 12"/>
@@ -16704,7 +17389,7 @@
                     <pic:cNvPicPr/>
                   </pic:nvPicPr>
                   <pic:blipFill>
-                    <a:blip r:embed="rId18"/>
+                    <a:blip r:embed="rId18" cstate="print"/>
                     <a:stretch>
                       <a:fillRect/>
                     </a:stretch>
@@ -16767,23 +17452,35 @@
         </w:numPr>
         <w:ind w:firstLineChars="0"/>
         <w:rPr>
+          <w:sz w:val="24"/>
+          <w:szCs w:val="24"/>
+        </w:rPr>
+      </w:pPr>
+      <w:r>
+        <w:rPr>
           <w:rFonts w:hint="eastAsia"/>
           <w:sz w:val="24"/>
-          <w:szCs w:val="24"/>
-        </w:rPr>
-      </w:pPr>
+        </w:rPr>
+        <w:t>系统</w:t>
+      </w:r>
+      <w:r>
+        <w:rPr>
+          <w:sz w:val="24"/>
+        </w:rPr>
+        <w:t>返回</w:t>
+      </w:r>
       <w:r>
         <w:rPr>
           <w:rFonts w:hint="eastAsia"/>
           <w:sz w:val="24"/>
         </w:rPr>
-        <w:t>系统</w:t>
-      </w:r>
-      <w:r>
-        <w:rPr>
-          <w:sz w:val="24"/>
-        </w:rPr>
-        <w:t>返回课程列表页面</w:t>
+        <w:t>学生</w:t>
+      </w:r>
+      <w:r>
+        <w:rPr>
+          <w:sz w:val="24"/>
+        </w:rPr>
+        <w:t>列表页面</w:t>
       </w:r>
       <w:r>
         <w:rPr>
@@ -16803,7 +17500,7 @@
       <w:tblPr>
         <w:tblStyle w:val="a7"/>
         <w:tblW w:w="0" w:type="auto"/>
-        <w:tblLook w:val="04A0" w:firstRow="1" w:lastRow="0" w:firstColumn="1" w:lastColumn="0" w:noHBand="0" w:noVBand="1"/>
+        <w:tblLook w:val="04A0"/>
       </w:tblPr>
       <w:tblGrid>
         <w:gridCol w:w="8522"/>
@@ -16814,11 +17511,6 @@
             <w:tcW w:w="8522" w:type="dxa"/>
           </w:tcPr>
           <w:p>
-            <w:pPr>
-              <w:rPr>
-                <w:rFonts w:hint="eastAsia"/>
-              </w:rPr>
-            </w:pPr>
             <w:r>
               <w:rPr>
                 <w:rFonts w:hint="eastAsia"/>
@@ -16834,68 +17526,201 @@
           </w:p>
           <w:p>
             <w:r>
-              <w:t>router.post "/update/:sid", (req, res) -&gt;</w:t>
-            </w:r>
-          </w:p>
-          <w:p>
-            <w:r>
-              <w:t xml:space="preserve">    unless req.session.username?</w:t>
-            </w:r>
-          </w:p>
-          <w:p>
-            <w:r>
-              <w:t xml:space="preserve">        res.redirect '/'</w:t>
-            </w:r>
-          </w:p>
-          <w:p>
-            <w:r>
-              <w:t xml:space="preserve">    sid = req.params.sid</w:t>
-            </w:r>
-          </w:p>
-          <w:p>
-            <w:r>
-              <w:t xml:space="preserve">    _sno = req.body.sno</w:t>
-            </w:r>
-          </w:p>
-          <w:p>
-            <w:r>
-              <w:t xml:space="preserve">    _sname = req.body.sname</w:t>
-            </w:r>
-          </w:p>
-          <w:p>
-            <w:r>
-              <w:t xml:space="preserve">    _gender = req.body.gender</w:t>
-            </w:r>
-          </w:p>
-          <w:p>
-            <w:r>
-              <w:t xml:space="preserve">    _class = req.body.class</w:t>
-            </w:r>
-          </w:p>
-          <w:p>
-            <w:r>
-              <w:t xml:space="preserve">    _department = req.body.department</w:t>
-            </w:r>
-          </w:p>
-          <w:p>
-            <w:r>
-              <w:t xml:space="preserve">    _birthday = req.body.birthday</w:t>
-            </w:r>
-          </w:p>
-          <w:p>
-            <w:r>
-              <w:t xml:space="preserve">    studentModel.findByIdAndUpdate(sid,</w:t>
-            </w:r>
-          </w:p>
-          <w:p>
-            <w:r>
-              <w:t xml:space="preserve">        sno: _sno</w:t>
-            </w:r>
-          </w:p>
-          <w:p>
-            <w:r>
-              <w:t xml:space="preserve">        sname: _sname</w:t>
-            </w:r>
+              <w:t>router.post "/update/:</w:t>
+            </w:r>
+            <w:proofErr w:type="spellStart"/>
+            <w:r>
+              <w:t>sid</w:t>
+            </w:r>
+            <w:proofErr w:type="spellEnd"/>
+            <w:r>
+              <w:t>", (</w:t>
+            </w:r>
+            <w:proofErr w:type="spellStart"/>
+            <w:r>
+              <w:t>req</w:t>
+            </w:r>
+            <w:proofErr w:type="spellEnd"/>
+            <w:r>
+              <w:t>, res) -&gt;</w:t>
+            </w:r>
+          </w:p>
+          <w:p>
+            <w:r>
+              <w:t xml:space="preserve">    unless </w:t>
+            </w:r>
+            <w:proofErr w:type="spellStart"/>
+            <w:r>
+              <w:t>req.session.username</w:t>
+            </w:r>
+            <w:proofErr w:type="spellEnd"/>
+            <w:r>
+              <w:t>?</w:t>
+            </w:r>
+          </w:p>
+          <w:p>
+            <w:r>
+              <w:t xml:space="preserve">        </w:t>
+            </w:r>
+            <w:proofErr w:type="spellStart"/>
+            <w:r>
+              <w:t>res.redirect</w:t>
+            </w:r>
+            <w:proofErr w:type="spellEnd"/>
+            <w:r>
+              <w:t xml:space="preserve"> '/'</w:t>
+            </w:r>
+          </w:p>
+          <w:p>
+            <w:r>
+              <w:t xml:space="preserve">    </w:t>
+            </w:r>
+            <w:proofErr w:type="spellStart"/>
+            <w:r>
+              <w:t>sid</w:t>
+            </w:r>
+            <w:proofErr w:type="spellEnd"/>
+            <w:r>
+              <w:t xml:space="preserve"> = </w:t>
+            </w:r>
+            <w:proofErr w:type="spellStart"/>
+            <w:r>
+              <w:t>req.params.sid</w:t>
+            </w:r>
+            <w:proofErr w:type="spellEnd"/>
+          </w:p>
+          <w:p>
+            <w:r>
+              <w:t xml:space="preserve">    _</w:t>
+            </w:r>
+            <w:proofErr w:type="spellStart"/>
+            <w:r>
+              <w:t>sno</w:t>
+            </w:r>
+            <w:proofErr w:type="spellEnd"/>
+            <w:r>
+              <w:t xml:space="preserve"> = </w:t>
+            </w:r>
+            <w:proofErr w:type="spellStart"/>
+            <w:r>
+              <w:t>req.body.sno</w:t>
+            </w:r>
+            <w:proofErr w:type="spellEnd"/>
+          </w:p>
+          <w:p>
+            <w:r>
+              <w:t xml:space="preserve">    _</w:t>
+            </w:r>
+            <w:proofErr w:type="spellStart"/>
+            <w:r>
+              <w:t>sname</w:t>
+            </w:r>
+            <w:proofErr w:type="spellEnd"/>
+            <w:r>
+              <w:t xml:space="preserve"> = </w:t>
+            </w:r>
+            <w:proofErr w:type="spellStart"/>
+            <w:r>
+              <w:t>req.body.sname</w:t>
+            </w:r>
+            <w:proofErr w:type="spellEnd"/>
+          </w:p>
+          <w:p>
+            <w:r>
+              <w:t xml:space="preserve">    _gender = </w:t>
+            </w:r>
+            <w:proofErr w:type="spellStart"/>
+            <w:r>
+              <w:t>req.body.gender</w:t>
+            </w:r>
+            <w:proofErr w:type="spellEnd"/>
+          </w:p>
+          <w:p>
+            <w:r>
+              <w:t xml:space="preserve">    _class = </w:t>
+            </w:r>
+            <w:proofErr w:type="spellStart"/>
+            <w:r>
+              <w:t>req.body.class</w:t>
+            </w:r>
+            <w:proofErr w:type="spellEnd"/>
+          </w:p>
+          <w:p>
+            <w:r>
+              <w:t xml:space="preserve">    _department = </w:t>
+            </w:r>
+            <w:proofErr w:type="spellStart"/>
+            <w:r>
+              <w:t>req.body.department</w:t>
+            </w:r>
+            <w:proofErr w:type="spellEnd"/>
+          </w:p>
+          <w:p>
+            <w:r>
+              <w:t xml:space="preserve">    _birthday = </w:t>
+            </w:r>
+            <w:proofErr w:type="spellStart"/>
+            <w:r>
+              <w:t>req.body.birthday</w:t>
+            </w:r>
+            <w:proofErr w:type="spellEnd"/>
+          </w:p>
+          <w:p>
+            <w:r>
+              <w:t xml:space="preserve">    </w:t>
+            </w:r>
+            <w:proofErr w:type="spellStart"/>
+            <w:r>
+              <w:t>studentModel.findByIdAndUpdate</w:t>
+            </w:r>
+            <w:proofErr w:type="spellEnd"/>
+            <w:r>
+              <w:t>(</w:t>
+            </w:r>
+            <w:proofErr w:type="spellStart"/>
+            <w:r>
+              <w:t>sid</w:t>
+            </w:r>
+            <w:proofErr w:type="spellEnd"/>
+            <w:r>
+              <w:t>,</w:t>
+            </w:r>
+          </w:p>
+          <w:p>
+            <w:r>
+              <w:t xml:space="preserve">        </w:t>
+            </w:r>
+            <w:proofErr w:type="spellStart"/>
+            <w:r>
+              <w:t>sno</w:t>
+            </w:r>
+            <w:proofErr w:type="spellEnd"/>
+            <w:r>
+              <w:t>: _</w:t>
+            </w:r>
+            <w:proofErr w:type="spellStart"/>
+            <w:r>
+              <w:t>sno</w:t>
+            </w:r>
+            <w:proofErr w:type="spellEnd"/>
+          </w:p>
+          <w:p>
+            <w:r>
+              <w:t xml:space="preserve">        </w:t>
+            </w:r>
+            <w:proofErr w:type="spellStart"/>
+            <w:r>
+              <w:t>sname</w:t>
+            </w:r>
+            <w:proofErr w:type="spellEnd"/>
+            <w:r>
+              <w:t>: _</w:t>
+            </w:r>
+            <w:proofErr w:type="spellStart"/>
+            <w:r>
+              <w:t>sname</w:t>
+            </w:r>
+            <w:proofErr w:type="spellEnd"/>
           </w:p>
           <w:p>
             <w:r>
@@ -16940,19 +17765,21 @@
           <w:p>
             <w:r>
               <w:lastRenderedPageBreak/>
-              <w:t xml:space="preserve">    res.redirect '/student'</w:t>
+              <w:t xml:space="preserve">    </w:t>
+            </w:r>
+            <w:proofErr w:type="spellStart"/>
+            <w:r>
+              <w:t>res.redirect</w:t>
+            </w:r>
+            <w:proofErr w:type="spellEnd"/>
+            <w:r>
+              <w:t xml:space="preserve"> '/student'</w:t>
             </w:r>
           </w:p>
         </w:tc>
       </w:tr>
     </w:tbl>
-    <w:p>
-      <w:pPr>
-        <w:rPr>
-          <w:rFonts w:hint="eastAsia"/>
-        </w:rPr>
-      </w:pPr>
-    </w:p>
+    <w:p/>
     <w:p>
       <w:pPr>
         <w:rPr>
@@ -16967,6 +17794,7 @@
         </w:rPr>
         <w:t>绑定修改内容</w:t>
       </w:r>
+      <w:proofErr w:type="spellStart"/>
       <w:r>
         <w:rPr>
           <w:b/>
@@ -16974,6 +17802,7 @@
         </w:rPr>
         <w:t>js</w:t>
       </w:r>
+      <w:proofErr w:type="spellEnd"/>
       <w:r>
         <w:rPr>
           <w:b/>
@@ -16986,7 +17815,7 @@
       <w:tblPr>
         <w:tblStyle w:val="a7"/>
         <w:tblW w:w="0" w:type="auto"/>
-        <w:tblLook w:val="04A0" w:firstRow="1" w:lastRow="0" w:firstColumn="1" w:lastColumn="0" w:noHBand="0" w:noVBand="1"/>
+        <w:tblLook w:val="04A0"/>
       </w:tblPr>
       <w:tblGrid>
         <w:gridCol w:w="8522"/>
@@ -17002,38 +17831,59 @@
                 <w:sz w:val="22"/>
               </w:rPr>
             </w:pPr>
+            <w:proofErr w:type="spellStart"/>
             <w:r>
               <w:rPr>
                 <w:sz w:val="22"/>
               </w:rPr>
-              <w:t>var update = function (_id) {</w:t>
-            </w:r>
-          </w:p>
-          <w:p>
-            <w:pPr>
+              <w:t>var</w:t>
+            </w:r>
+            <w:proofErr w:type="spellEnd"/>
+            <w:r>
               <w:rPr>
                 <w:sz w:val="22"/>
               </w:rPr>
-            </w:pPr>
-            <w:r>
+              <w:t xml:space="preserve"> update = function (_id) {</w:t>
+            </w:r>
+          </w:p>
+          <w:p>
+            <w:pPr>
               <w:rPr>
                 <w:sz w:val="22"/>
               </w:rPr>
-              <w:t xml:space="preserve">    $('#form').attr('action', '/student/update/' + _id);</w:t>
-            </w:r>
-          </w:p>
-          <w:p>
-            <w:pPr>
-              <w:rPr>
-                <w:rFonts w:hint="eastAsia"/>
+            </w:pPr>
+            <w:r>
+              <w:rPr>
                 <w:sz w:val="22"/>
               </w:rPr>
-            </w:pPr>
-            <w:r>
-              <w:rPr>
-                <w:rFonts w:hint="eastAsia"/>
+              <w:t xml:space="preserve">    $('#form').</w:t>
+            </w:r>
+            <w:proofErr w:type="spellStart"/>
+            <w:r>
+              <w:rPr>
                 <w:sz w:val="22"/>
               </w:rPr>
+              <w:t>attr</w:t>
+            </w:r>
+            <w:proofErr w:type="spellEnd"/>
+            <w:r>
+              <w:rPr>
+                <w:sz w:val="22"/>
+              </w:rPr>
+              <w:t>('action', '/student/update/' + _id);</w:t>
+            </w:r>
+          </w:p>
+          <w:p>
+            <w:pPr>
+              <w:rPr>
+                <w:sz w:val="22"/>
+              </w:rPr>
+            </w:pPr>
+            <w:r>
+              <w:rPr>
+                <w:rFonts w:hint="eastAsia"/>
+                <w:sz w:val="22"/>
+              </w:rPr>
               <w:t xml:space="preserve">    $('#modal-title').text('</w:t>
             </w:r>
             <w:r>
@@ -17061,20 +17911,21 @@
               <w:rPr>
                 <w:sz w:val="22"/>
               </w:rPr>
-              <w:t xml:space="preserve">    var id = '#' + _id;</w:t>
-            </w:r>
-          </w:p>
-          <w:p>
-            <w:pPr>
+              <w:t xml:space="preserve">    </w:t>
+            </w:r>
+            <w:proofErr w:type="spellStart"/>
+            <w:r>
               <w:rPr>
                 <w:sz w:val="22"/>
               </w:rPr>
-            </w:pPr>
+              <w:t>var</w:t>
+            </w:r>
+            <w:proofErr w:type="spellEnd"/>
             <w:r>
               <w:rPr>
                 <w:sz w:val="22"/>
               </w:rPr>
-              <w:t xml:space="preserve">    $('#sno').val($($(id + ' td')[0]).text());</w:t>
+              <w:t xml:space="preserve"> id = '#' + _id;</w:t>
             </w:r>
           </w:p>
           <w:p>
@@ -17087,21 +17938,89 @@
               <w:rPr>
                 <w:sz w:val="22"/>
               </w:rPr>
-              <w:t xml:space="preserve">    $('#sname').val($($(id + ' td')[1]).text());</w:t>
-            </w:r>
-          </w:p>
-          <w:p>
-            <w:pPr>
-              <w:rPr>
-                <w:rFonts w:hint="eastAsia"/>
+              <w:t xml:space="preserve">    $('#</w:t>
+            </w:r>
+            <w:proofErr w:type="spellStart"/>
+            <w:r>
+              <w:rPr>
                 <w:sz w:val="22"/>
               </w:rPr>
-            </w:pPr>
-            <w:r>
-              <w:rPr>
-                <w:rFonts w:hint="eastAsia"/>
+              <w:t>sno</w:t>
+            </w:r>
+            <w:proofErr w:type="spellEnd"/>
+            <w:r>
+              <w:rPr>
                 <w:sz w:val="22"/>
               </w:rPr>
+              <w:t>').</w:t>
+            </w:r>
+            <w:proofErr w:type="spellStart"/>
+            <w:r>
+              <w:rPr>
+                <w:sz w:val="22"/>
+              </w:rPr>
+              <w:t>val</w:t>
+            </w:r>
+            <w:proofErr w:type="spellEnd"/>
+            <w:r>
+              <w:rPr>
+                <w:sz w:val="22"/>
+              </w:rPr>
+              <w:t>($($(id + ' td')[0]).text());</w:t>
+            </w:r>
+          </w:p>
+          <w:p>
+            <w:pPr>
+              <w:rPr>
+                <w:sz w:val="22"/>
+              </w:rPr>
+            </w:pPr>
+            <w:r>
+              <w:rPr>
+                <w:sz w:val="22"/>
+              </w:rPr>
+              <w:t xml:space="preserve">    $('#</w:t>
+            </w:r>
+            <w:proofErr w:type="spellStart"/>
+            <w:r>
+              <w:rPr>
+                <w:sz w:val="22"/>
+              </w:rPr>
+              <w:t>sname</w:t>
+            </w:r>
+            <w:proofErr w:type="spellEnd"/>
+            <w:r>
+              <w:rPr>
+                <w:sz w:val="22"/>
+              </w:rPr>
+              <w:t>').</w:t>
+            </w:r>
+            <w:proofErr w:type="spellStart"/>
+            <w:r>
+              <w:rPr>
+                <w:sz w:val="22"/>
+              </w:rPr>
+              <w:t>val</w:t>
+            </w:r>
+            <w:proofErr w:type="spellEnd"/>
+            <w:r>
+              <w:rPr>
+                <w:sz w:val="22"/>
+              </w:rPr>
+              <w:t>($($(id + ' td')[1]).text());</w:t>
+            </w:r>
+          </w:p>
+          <w:p>
+            <w:pPr>
+              <w:rPr>
+                <w:sz w:val="22"/>
+              </w:rPr>
+            </w:pPr>
+            <w:r>
+              <w:rPr>
+                <w:rFonts w:hint="eastAsia"/>
+                <w:sz w:val="22"/>
+              </w:rPr>
               <w:t xml:space="preserve">    if ($($(id + ' td')[2]).text() == '</w:t>
             </w:r>
             <w:r>
@@ -17181,20 +18100,21 @@
               <w:rPr>
                 <w:sz w:val="22"/>
               </w:rPr>
-              <w:t xml:space="preserve">    $('#class').val($($(id + ' td')[3]).text());</w:t>
-            </w:r>
-          </w:p>
-          <w:p>
-            <w:pPr>
+              <w:t xml:space="preserve">    $('#class').</w:t>
+            </w:r>
+            <w:proofErr w:type="spellStart"/>
+            <w:r>
               <w:rPr>
                 <w:sz w:val="22"/>
               </w:rPr>
-            </w:pPr>
+              <w:t>val</w:t>
+            </w:r>
+            <w:proofErr w:type="spellEnd"/>
             <w:r>
               <w:rPr>
                 <w:sz w:val="22"/>
               </w:rPr>
-              <w:t xml:space="preserve">    $('#department').val($($(id + ' td')[4]).text());</w:t>
+              <w:t>($($(id + ' td')[3]).text());</w:t>
             </w:r>
           </w:p>
           <w:p>
@@ -17207,19 +18127,60 @@
               <w:rPr>
                 <w:sz w:val="22"/>
               </w:rPr>
-              <w:t xml:space="preserve">    $('#birthday').val($($(id + ' td')[5]).text());</w:t>
-            </w:r>
-          </w:p>
-          <w:p>
-            <w:pPr>
+              <w:t xml:space="preserve">    $('#department').</w:t>
+            </w:r>
+            <w:proofErr w:type="spellStart"/>
+            <w:r>
               <w:rPr>
                 <w:sz w:val="22"/>
               </w:rPr>
-            </w:pPr>
+              <w:t>val</w:t>
+            </w:r>
+            <w:proofErr w:type="spellEnd"/>
             <w:r>
               <w:rPr>
                 <w:sz w:val="22"/>
               </w:rPr>
+              <w:t>($($(id + ' td')[4]).text());</w:t>
+            </w:r>
+          </w:p>
+          <w:p>
+            <w:pPr>
+              <w:rPr>
+                <w:sz w:val="22"/>
+              </w:rPr>
+            </w:pPr>
+            <w:r>
+              <w:rPr>
+                <w:sz w:val="22"/>
+              </w:rPr>
+              <w:t xml:space="preserve">    $('#birthday').</w:t>
+            </w:r>
+            <w:proofErr w:type="spellStart"/>
+            <w:r>
+              <w:rPr>
+                <w:sz w:val="22"/>
+              </w:rPr>
+              <w:t>val</w:t>
+            </w:r>
+            <w:proofErr w:type="spellEnd"/>
+            <w:r>
+              <w:rPr>
+                <w:sz w:val="22"/>
+              </w:rPr>
+              <w:t>($($(id + ' td')[5]).text());</w:t>
+            </w:r>
+          </w:p>
+          <w:p>
+            <w:pPr>
+              <w:rPr>
+                <w:sz w:val="22"/>
+              </w:rPr>
+            </w:pPr>
+            <w:r>
+              <w:rPr>
+                <w:sz w:val="22"/>
+              </w:rPr>
               <w:t>};</w:t>
             </w:r>
           </w:p>
@@ -17229,38 +18190,59 @@
                 <w:sz w:val="22"/>
               </w:rPr>
             </w:pPr>
+            <w:proofErr w:type="spellStart"/>
             <w:r>
               <w:rPr>
                 <w:sz w:val="22"/>
               </w:rPr>
-              <w:t>var add = function () {</w:t>
-            </w:r>
-          </w:p>
-          <w:p>
-            <w:pPr>
+              <w:t>var</w:t>
+            </w:r>
+            <w:proofErr w:type="spellEnd"/>
+            <w:r>
               <w:rPr>
                 <w:sz w:val="22"/>
               </w:rPr>
-            </w:pPr>
-            <w:r>
+              <w:t xml:space="preserve"> add = function () {</w:t>
+            </w:r>
+          </w:p>
+          <w:p>
+            <w:pPr>
               <w:rPr>
                 <w:sz w:val="22"/>
               </w:rPr>
-              <w:t xml:space="preserve">    $('#form').attr('action', '/student/add');</w:t>
-            </w:r>
-          </w:p>
-          <w:p>
-            <w:pPr>
-              <w:rPr>
-                <w:rFonts w:hint="eastAsia"/>
+            </w:pPr>
+            <w:r>
+              <w:rPr>
                 <w:sz w:val="22"/>
               </w:rPr>
-            </w:pPr>
-            <w:r>
-              <w:rPr>
-                <w:rFonts w:hint="eastAsia"/>
+              <w:t xml:space="preserve">    $('#form').</w:t>
+            </w:r>
+            <w:proofErr w:type="spellStart"/>
+            <w:r>
+              <w:rPr>
                 <w:sz w:val="22"/>
               </w:rPr>
+              <w:t>attr</w:t>
+            </w:r>
+            <w:proofErr w:type="spellEnd"/>
+            <w:r>
+              <w:rPr>
+                <w:sz w:val="22"/>
+              </w:rPr>
+              <w:t>('action', '/student/add');</w:t>
+            </w:r>
+          </w:p>
+          <w:p>
+            <w:pPr>
+              <w:rPr>
+                <w:sz w:val="22"/>
+              </w:rPr>
+            </w:pPr>
+            <w:r>
+              <w:rPr>
+                <w:rFonts w:hint="eastAsia"/>
+                <w:sz w:val="22"/>
+              </w:rPr>
               <w:t xml:space="preserve">    $('#modal-title').text('</w:t>
             </w:r>
             <w:r>
@@ -17288,32 +18270,88 @@
               <w:rPr>
                 <w:sz w:val="22"/>
               </w:rPr>
-              <w:t xml:space="preserve">    $('#sno').val('');</w:t>
-            </w:r>
-          </w:p>
-          <w:p>
-            <w:pPr>
+              <w:t xml:space="preserve">    $('#</w:t>
+            </w:r>
+            <w:proofErr w:type="spellStart"/>
+            <w:r>
               <w:rPr>
                 <w:sz w:val="22"/>
               </w:rPr>
-            </w:pPr>
+              <w:t>sno</w:t>
+            </w:r>
+            <w:proofErr w:type="spellEnd"/>
             <w:r>
               <w:rPr>
                 <w:sz w:val="22"/>
               </w:rPr>
-              <w:t xml:space="preserve">    $('#sname').val('');</w:t>
-            </w:r>
-          </w:p>
-          <w:p>
-            <w:pPr>
+              <w:t>').</w:t>
+            </w:r>
+            <w:proofErr w:type="spellStart"/>
+            <w:r>
               <w:rPr>
                 <w:sz w:val="22"/>
               </w:rPr>
-            </w:pPr>
+              <w:t>val</w:t>
+            </w:r>
+            <w:proofErr w:type="spellEnd"/>
             <w:r>
               <w:rPr>
                 <w:sz w:val="22"/>
               </w:rPr>
+              <w:t>('');</w:t>
+            </w:r>
+          </w:p>
+          <w:p>
+            <w:pPr>
+              <w:rPr>
+                <w:sz w:val="22"/>
+              </w:rPr>
+            </w:pPr>
+            <w:r>
+              <w:rPr>
+                <w:sz w:val="22"/>
+              </w:rPr>
+              <w:t xml:space="preserve">    $('#</w:t>
+            </w:r>
+            <w:proofErr w:type="spellStart"/>
+            <w:r>
+              <w:rPr>
+                <w:sz w:val="22"/>
+              </w:rPr>
+              <w:t>sname</w:t>
+            </w:r>
+            <w:proofErr w:type="spellEnd"/>
+            <w:r>
+              <w:rPr>
+                <w:sz w:val="22"/>
+              </w:rPr>
+              <w:t>').</w:t>
+            </w:r>
+            <w:proofErr w:type="spellStart"/>
+            <w:r>
+              <w:rPr>
+                <w:sz w:val="22"/>
+              </w:rPr>
+              <w:t>val</w:t>
+            </w:r>
+            <w:proofErr w:type="spellEnd"/>
+            <w:r>
+              <w:rPr>
+                <w:sz w:val="22"/>
+              </w:rPr>
+              <w:t>('');</w:t>
+            </w:r>
+          </w:p>
+          <w:p>
+            <w:pPr>
+              <w:rPr>
+                <w:sz w:val="22"/>
+              </w:rPr>
+            </w:pPr>
+            <w:r>
+              <w:rPr>
+                <w:sz w:val="22"/>
+              </w:rPr>
               <w:t xml:space="preserve">    $('input[id=gender]')[0].checked = true;</w:t>
             </w:r>
           </w:p>
@@ -17327,20 +18365,21 @@
               <w:rPr>
                 <w:sz w:val="22"/>
               </w:rPr>
-              <w:t xml:space="preserve">    $('#class').val('');</w:t>
-            </w:r>
-          </w:p>
-          <w:p>
-            <w:pPr>
+              <w:t xml:space="preserve">    $('#class').</w:t>
+            </w:r>
+            <w:proofErr w:type="spellStart"/>
+            <w:r>
               <w:rPr>
                 <w:sz w:val="22"/>
               </w:rPr>
-            </w:pPr>
+              <w:t>val</w:t>
+            </w:r>
+            <w:proofErr w:type="spellEnd"/>
             <w:r>
               <w:rPr>
                 <w:sz w:val="22"/>
               </w:rPr>
-              <w:t xml:space="preserve">    $('#department').val('');</w:t>
+              <w:t>('');</w:t>
             </w:r>
           </w:p>
           <w:p>
@@ -17353,13 +18392,53 @@
               <w:rPr>
                 <w:sz w:val="22"/>
               </w:rPr>
-              <w:t xml:space="preserve">    $('#birthday').val('');</w:t>
-            </w:r>
-          </w:p>
-          <w:p>
-            <w:pPr>
-              <w:rPr>
-                <w:rFonts w:hint="eastAsia"/>
+              <w:t xml:space="preserve">    $('#department').</w:t>
+            </w:r>
+            <w:proofErr w:type="spellStart"/>
+            <w:r>
+              <w:rPr>
+                <w:sz w:val="22"/>
+              </w:rPr>
+              <w:t>val</w:t>
+            </w:r>
+            <w:proofErr w:type="spellEnd"/>
+            <w:r>
+              <w:rPr>
+                <w:sz w:val="22"/>
+              </w:rPr>
+              <w:t>('');</w:t>
+            </w:r>
+          </w:p>
+          <w:p>
+            <w:pPr>
+              <w:rPr>
+                <w:sz w:val="22"/>
+              </w:rPr>
+            </w:pPr>
+            <w:r>
+              <w:rPr>
+                <w:sz w:val="22"/>
+              </w:rPr>
+              <w:t xml:space="preserve">    $('#birthday').</w:t>
+            </w:r>
+            <w:proofErr w:type="spellStart"/>
+            <w:r>
+              <w:rPr>
+                <w:sz w:val="22"/>
+              </w:rPr>
+              <w:t>val</w:t>
+            </w:r>
+            <w:proofErr w:type="spellEnd"/>
+            <w:r>
+              <w:rPr>
+                <w:sz w:val="22"/>
+              </w:rPr>
+              <w:t>('');</w:t>
+            </w:r>
+          </w:p>
+          <w:p>
+            <w:pPr>
+              <w:rPr>
                 <w:b/>
                 <w:sz w:val="22"/>
               </w:rPr>
@@ -17377,7 +18456,6 @@
     <w:p>
       <w:pPr>
         <w:rPr>
-          <w:rFonts w:hint="eastAsia"/>
           <w:b/>
           <w:sz w:val="22"/>
         </w:rPr>
@@ -17427,7 +18505,20 @@
         <w:rPr>
           <w:sz w:val="24"/>
         </w:rPr>
-        <w:t>任意课程后的</w:t>
+        <w:t>任意</w:t>
+      </w:r>
+      <w:r>
+        <w:rPr>
+          <w:rFonts w:hint="eastAsia"/>
+          <w:sz w:val="24"/>
+        </w:rPr>
+        <w:t>学生</w:t>
+      </w:r>
+      <w:r>
+        <w:rPr>
+          <w:sz w:val="24"/>
+        </w:rPr>
+        <w:t>后的</w:t>
       </w:r>
       <w:r>
         <w:rPr>
@@ -17458,7 +18549,7 @@
         </w:rPr>
         <w:lastRenderedPageBreak/>
         <w:drawing>
-          <wp:inline distT="0" distB="0" distL="0" distR="0" wp14:anchorId="2D22CD90" wp14:editId="1985F411">
+          <wp:inline distT="0" distB="0" distL="0" distR="0">
             <wp:extent cx="5274310" cy="2639695"/>
             <wp:effectExtent l="0" t="0" r="0" b="0"/>
             <wp:docPr id="15" name="图片 15"/>
@@ -17473,7 +18564,7 @@
                     <pic:cNvPicPr/>
                   </pic:nvPicPr>
                   <pic:blipFill>
-                    <a:blip r:embed="rId19"/>
+                    <a:blip r:embed="rId19" cstate="print"/>
                     <a:stretch>
                       <a:fillRect/>
                     </a:stretch>
@@ -17520,7 +18611,7 @@
       <w:tblPr>
         <w:tblStyle w:val="a7"/>
         <w:tblW w:w="0" w:type="auto"/>
-        <w:tblLook w:val="04A0" w:firstRow="1" w:lastRow="0" w:firstColumn="1" w:lastColumn="0" w:noHBand="0" w:noVBand="1"/>
+        <w:tblLook w:val="04A0"/>
       </w:tblPr>
       <w:tblGrid>
         <w:gridCol w:w="8522"/>
@@ -17531,11 +18622,6 @@
             <w:tcW w:w="8522" w:type="dxa"/>
           </w:tcPr>
           <w:p>
-            <w:pPr>
-              <w:rPr>
-                <w:rFonts w:hint="eastAsia"/>
-              </w:rPr>
-            </w:pPr>
             <w:r>
               <w:rPr>
                 <w:rFonts w:hint="eastAsia"/>
@@ -17550,38 +18636,112 @@
             </w:r>
           </w:p>
           <w:p>
-            <w:r>
-              <w:t>router.get "/delete/:sid", (req, res) -&gt;</w:t>
-            </w:r>
-          </w:p>
-          <w:p>
-            <w:r>
-              <w:t xml:space="preserve">    unless req.session.username?</w:t>
-            </w:r>
-          </w:p>
-          <w:p>
-            <w:r>
-              <w:t xml:space="preserve">        res.redirect '/'</w:t>
-            </w:r>
-          </w:p>
-          <w:p>
-            <w:r>
-              <w:t xml:space="preserve">    sid = req.params.sid</w:t>
-            </w:r>
-          </w:p>
-          <w:p>
-            <w:r>
-              <w:t xml:space="preserve">    console.log(sid)</w:t>
-            </w:r>
-          </w:p>
-          <w:p>
-            <w:r>
-              <w:t xml:space="preserve">    studentModel.remove(</w:t>
-            </w:r>
-          </w:p>
-          <w:p>
-            <w:r>
-              <w:t xml:space="preserve">        {_id: sid},</w:t>
+            <w:proofErr w:type="spellStart"/>
+            <w:r>
+              <w:t>router.get</w:t>
+            </w:r>
+            <w:proofErr w:type="spellEnd"/>
+            <w:r>
+              <w:t xml:space="preserve"> "/delete/:</w:t>
+            </w:r>
+            <w:proofErr w:type="spellStart"/>
+            <w:r>
+              <w:t>sid</w:t>
+            </w:r>
+            <w:proofErr w:type="spellEnd"/>
+            <w:r>
+              <w:t>", (</w:t>
+            </w:r>
+            <w:proofErr w:type="spellStart"/>
+            <w:r>
+              <w:t>req</w:t>
+            </w:r>
+            <w:proofErr w:type="spellEnd"/>
+            <w:r>
+              <w:t>, res) -&gt;</w:t>
+            </w:r>
+          </w:p>
+          <w:p>
+            <w:r>
+              <w:t xml:space="preserve">    unless </w:t>
+            </w:r>
+            <w:proofErr w:type="spellStart"/>
+            <w:r>
+              <w:t>req.session.username</w:t>
+            </w:r>
+            <w:proofErr w:type="spellEnd"/>
+            <w:r>
+              <w:t>?</w:t>
+            </w:r>
+          </w:p>
+          <w:p>
+            <w:r>
+              <w:t xml:space="preserve">        </w:t>
+            </w:r>
+            <w:proofErr w:type="spellStart"/>
+            <w:r>
+              <w:t>res.redirect</w:t>
+            </w:r>
+            <w:proofErr w:type="spellEnd"/>
+            <w:r>
+              <w:t xml:space="preserve"> '/'</w:t>
+            </w:r>
+          </w:p>
+          <w:p>
+            <w:r>
+              <w:t xml:space="preserve">    </w:t>
+            </w:r>
+            <w:proofErr w:type="spellStart"/>
+            <w:r>
+              <w:t>sid</w:t>
+            </w:r>
+            <w:proofErr w:type="spellEnd"/>
+            <w:r>
+              <w:t xml:space="preserve"> = </w:t>
+            </w:r>
+            <w:proofErr w:type="spellStart"/>
+            <w:r>
+              <w:t>req.params.sid</w:t>
+            </w:r>
+            <w:proofErr w:type="spellEnd"/>
+          </w:p>
+          <w:p>
+            <w:r>
+              <w:t xml:space="preserve">    console.log(</w:t>
+            </w:r>
+            <w:proofErr w:type="spellStart"/>
+            <w:r>
+              <w:t>sid</w:t>
+            </w:r>
+            <w:proofErr w:type="spellEnd"/>
+            <w:r>
+              <w:t>)</w:t>
+            </w:r>
+          </w:p>
+          <w:p>
+            <w:r>
+              <w:t xml:space="preserve">    </w:t>
+            </w:r>
+            <w:proofErr w:type="spellStart"/>
+            <w:r>
+              <w:t>studentModel.remove</w:t>
+            </w:r>
+            <w:proofErr w:type="spellEnd"/>
+            <w:r>
+              <w:t>(</w:t>
+            </w:r>
+          </w:p>
+          <w:p>
+            <w:r>
+              <w:t xml:space="preserve">        {_id: </w:t>
+            </w:r>
+            <w:proofErr w:type="spellStart"/>
+            <w:r>
+              <w:t>sid</w:t>
+            </w:r>
+            <w:proofErr w:type="spellEnd"/>
+            <w:r>
+              <w:t>},</w:t>
             </w:r>
           </w:p>
           <w:p>
@@ -17606,19 +18766,21 @@
           </w:p>
           <w:p>
             <w:r>
-              <w:t xml:space="preserve">    res.redirect '/student'</w:t>
+              <w:t xml:space="preserve">    </w:t>
+            </w:r>
+            <w:proofErr w:type="spellStart"/>
+            <w:r>
+              <w:t>res.redirect</w:t>
+            </w:r>
+            <w:proofErr w:type="spellEnd"/>
+            <w:r>
+              <w:t xml:space="preserve"> '/student'</w:t>
             </w:r>
           </w:p>
         </w:tc>
       </w:tr>
     </w:tbl>
-    <w:p>
-      <w:pPr>
-        <w:rPr>
-          <w:rFonts w:hint="eastAsia"/>
-        </w:rPr>
-      </w:pPr>
-    </w:p>
+    <w:p/>
     <w:p>
       <w:pPr>
         <w:widowControl/>
@@ -17801,11 +18963,6 @@
       </w:r>
     </w:p>
     <w:p>
-      <w:pPr>
-        <w:rPr>
-          <w:rFonts w:hint="eastAsia"/>
-        </w:rPr>
-      </w:pPr>
       <w:r>
         <w:tab/>
       </w:r>
@@ -17859,9 +19016,11 @@
       <w:r>
         <w:t>数据库有些厌烦了，于是很自然的选择了自己有过一些了解的</w:t>
       </w:r>
+      <w:proofErr w:type="spellStart"/>
       <w:r>
         <w:t>Node.js+MongoDB</w:t>
       </w:r>
+      <w:proofErr w:type="spellEnd"/>
       <w:r>
         <w:t>这一对好搭档，事件驱动和异步</w:t>
       </w:r>
@@ -17897,9 +19056,11 @@
       <w:r>
         <w:t>表达式等。相对于</w:t>
       </w:r>
+      <w:proofErr w:type="spellStart"/>
       <w:r>
         <w:t>Javascript</w:t>
       </w:r>
+      <w:proofErr w:type="spellEnd"/>
       <w:r>
         <w:t>类似</w:t>
       </w:r>
@@ -17915,9 +19076,11 @@
       <w:r>
         <w:t>的缩进脚本语法。于是干脆新技术用到底，上</w:t>
       </w:r>
+      <w:proofErr w:type="spellStart"/>
       <w:r>
         <w:t>Coffeescript</w:t>
       </w:r>
+      <w:proofErr w:type="spellEnd"/>
       <w:r>
         <w:t>。</w:t>
       </w:r>
@@ -17958,9 +19121,11 @@
       <w:r>
         <w:t>都用了新的。而且自己绝对的低估了学习成本，高估了自己的英文水平。新技术嘛，那一定是很少有中文教程的，唯一的方法就是看官方文档，去</w:t>
       </w:r>
+      <w:proofErr w:type="spellStart"/>
       <w:r>
         <w:t>Stackoverflow</w:t>
       </w:r>
+      <w:proofErr w:type="spellEnd"/>
       <w:r>
         <w:t>上提问。这几天一通文档看下来，感觉自己的英文水平大涨，这是始料未及的。此外也开始意识到官方文档的优势</w:t>
       </w:r>
@@ -17974,9 +19139,6 @@
     <w:p>
       <w:pPr>
         <w:ind w:firstLine="420"/>
-        <w:rPr>
-          <w:rFonts w:hint="eastAsia"/>
-        </w:rPr>
       </w:pPr>
       <w:r>
         <w:t>此外就是技术本身的问题了，比如</w:t>
@@ -18038,6 +19200,7 @@
           <w:shd w:val="clear" w:color="auto" w:fill="FFFFFF"/>
         </w:rPr>
       </w:pPr>
+      <w:proofErr w:type="spellStart"/>
       <w:r>
         <w:rPr>
           <w:rFonts w:ascii="Arial" w:hAnsi="Arial" w:cs="Arial"/>
@@ -18047,6 +19210,7 @@
         </w:rPr>
         <w:t>Async</w:t>
       </w:r>
+      <w:proofErr w:type="spellEnd"/>
       <w:r>
         <w:rPr>
           <w:rFonts w:ascii="Arial" w:hAnsi="Arial" w:cs="Arial"/>
@@ -18090,6 +19254,7 @@
           <w:shd w:val="clear" w:color="auto" w:fill="FFFFFF"/>
         </w:rPr>
       </w:pPr>
+      <w:proofErr w:type="spellStart"/>
       <w:r>
         <w:rPr>
           <w:rFonts w:ascii="Arial" w:hAnsi="Arial" w:cs="Arial"/>
@@ -18099,6 +19264,7 @@
         </w:rPr>
         <w:t>AngularJS</w:t>
       </w:r>
+      <w:proofErr w:type="spellEnd"/>
       <w:r>
         <w:rPr>
           <w:rFonts w:ascii="Arial" w:hAnsi="Arial" w:cs="Arial"/>
@@ -18108,6 +19274,7 @@
         </w:rPr>
         <w:t>：页面模板，这次因为用了</w:t>
       </w:r>
+      <w:proofErr w:type="spellStart"/>
       <w:r>
         <w:rPr>
           <w:rFonts w:ascii="Arial" w:hAnsi="Arial" w:cs="Arial"/>
@@ -18117,6 +19284,7 @@
         </w:rPr>
         <w:t>ejs</w:t>
       </w:r>
+      <w:proofErr w:type="spellEnd"/>
       <w:r>
         <w:rPr>
           <w:rFonts w:ascii="Arial" w:hAnsi="Arial" w:cs="Arial"/>
@@ -18209,7 +19377,7 @@
         <w:pStyle w:val="a8"/>
         <w:ind w:left="420" w:firstLineChars="0" w:firstLine="0"/>
         <w:rPr>
-          <w:rFonts w:ascii="Arial" w:hAnsi="Arial" w:cs="Arial" w:hint="eastAsia"/>
+          <w:rFonts w:ascii="Arial" w:hAnsi="Arial" w:cs="Arial"/>
           <w:color w:val="4D4D4F"/>
           <w:sz w:val="20"/>
           <w:shd w:val="clear" w:color="auto" w:fill="FFFFFF"/>
@@ -18219,7 +19387,7 @@
     <w:p>
       <w:pPr>
         <w:rPr>
-          <w:rFonts w:ascii="Arial" w:hAnsi="Arial" w:cs="Arial" w:hint="eastAsia"/>
+          <w:rFonts w:ascii="Arial" w:hAnsi="Arial" w:cs="Arial"/>
           <w:color w:val="4D4D4F"/>
           <w:sz w:val="20"/>
           <w:szCs w:val="20"/>
@@ -18228,6 +19396,7 @@
       </w:pPr>
     </w:p>
     <w:sectPr>
+      <w:footerReference w:type="default" r:id="rId20"/>
       <w:pgSz w:w="11906" w:h="16838"/>
       <w:pgMar w:top="2025" w:right="1800" w:bottom="1440" w:left="1800" w:header="851" w:footer="992" w:gutter="0"/>
       <w:cols w:space="425"/>
@@ -18238,7 +19407,7 @@
 </file>
 
 <file path=word/endnotes.xml><?xml version="1.0" encoding="utf-8"?>
-<w:endnotes xmlns:wpc="http://schemas.microsoft.com/office/word/2010/wordprocessingCanvas" xmlns:mc="http://schemas.openxmlformats.org/markup-compatibility/2006" xmlns:o="urn:schemas-microsoft-com:office:office" xmlns:r="http://schemas.openxmlformats.org/officeDocument/2006/relationships" xmlns:m="http://schemas.openxmlformats.org/officeDocument/2006/math" xmlns:v="urn:schemas-microsoft-com:vml" xmlns:wp14="http://schemas.microsoft.com/office/word/2010/wordprocessingDrawing" xmlns:wp="http://schemas.openxmlformats.org/drawingml/2006/wordprocessingDrawing" xmlns:w10="urn:schemas-microsoft-com:office:word" xmlns:w="http://schemas.openxmlformats.org/wordprocessingml/2006/main" xmlns:w14="http://schemas.microsoft.com/office/word/2010/wordml" xmlns:w15="http://schemas.microsoft.com/office/word/2012/wordml" xmlns:wpg="http://schemas.microsoft.com/office/word/2010/wordprocessingGroup" xmlns:wpi="http://schemas.microsoft.com/office/word/2010/wordprocessingInk" xmlns:wne="http://schemas.microsoft.com/office/word/2006/wordml" xmlns:wps="http://schemas.microsoft.com/office/word/2010/wordprocessingShape" mc:Ignorable="w14 w15 wp14">
+<w:endnotes xmlns:ve="http://schemas.openxmlformats.org/markup-compatibility/2006" xmlns:o="urn:schemas-microsoft-com:office:office" xmlns:r="http://schemas.openxmlformats.org/officeDocument/2006/relationships" xmlns:m="http://schemas.openxmlformats.org/officeDocument/2006/math" xmlns:v="urn:schemas-microsoft-com:vml" xmlns:wp="http://schemas.openxmlformats.org/drawingml/2006/wordprocessingDrawing" xmlns:w10="urn:schemas-microsoft-com:office:word" xmlns:w="http://schemas.openxmlformats.org/wordprocessingml/2006/main" xmlns:wne="http://schemas.microsoft.com/office/word/2006/wordml">
   <w:endnote w:type="separator" w:id="-1">
     <w:p>
       <w:r>
@@ -18256,8 +19425,44 @@
 </w:endnotes>
 </file>
 
+<file path=word/footer1.xml><?xml version="1.0" encoding="utf-8"?>
+<w:ftr xmlns:ve="http://schemas.openxmlformats.org/markup-compatibility/2006" xmlns:o="urn:schemas-microsoft-com:office:office" xmlns:r="http://schemas.openxmlformats.org/officeDocument/2006/relationships" xmlns:m="http://schemas.openxmlformats.org/officeDocument/2006/math" xmlns:v="urn:schemas-microsoft-com:vml" xmlns:wp="http://schemas.openxmlformats.org/drawingml/2006/wordprocessingDrawing" xmlns:w10="urn:schemas-microsoft-com:office:word" xmlns:w="http://schemas.openxmlformats.org/wordprocessingml/2006/main" xmlns:wne="http://schemas.microsoft.com/office/word/2006/wordml">
+  <w:sdt>
+    <w:sdtPr>
+      <w:id w:val="119056235"/>
+      <w:docPartObj>
+        <w:docPartGallery w:val="Page Numbers (Bottom of Page)"/>
+        <w:docPartUnique/>
+      </w:docPartObj>
+    </w:sdtPr>
+    <w:sdtContent>
+      <w:p>
+        <w:pPr>
+          <w:pStyle w:val="a4"/>
+          <w:jc w:val="center"/>
+        </w:pPr>
+        <w:fldSimple w:instr=" PAGE   \* MERGEFORMAT ">
+          <w:r>
+            <w:rPr>
+              <w:noProof/>
+              <w:lang w:val="zh-CN"/>
+            </w:rPr>
+            <w:t>27</w:t>
+          </w:r>
+        </w:fldSimple>
+      </w:p>
+    </w:sdtContent>
+  </w:sdt>
+  <w:p>
+    <w:pPr>
+      <w:pStyle w:val="a4"/>
+    </w:pPr>
+  </w:p>
+</w:ftr>
+</file>
+
 <file path=word/footnotes.xml><?xml version="1.0" encoding="utf-8"?>
-<w:footnotes xmlns:wpc="http://schemas.microsoft.com/office/word/2010/wordprocessingCanvas" xmlns:mc="http://schemas.openxmlformats.org/markup-compatibility/2006" xmlns:o="urn:schemas-microsoft-com:office:office" xmlns:r="http://schemas.openxmlformats.org/officeDocument/2006/relationships" xmlns:m="http://schemas.openxmlformats.org/officeDocument/2006/math" xmlns:v="urn:schemas-microsoft-com:vml" xmlns:wp14="http://schemas.microsoft.com/office/word/2010/wordprocessingDrawing" xmlns:wp="http://schemas.openxmlformats.org/drawingml/2006/wordprocessingDrawing" xmlns:w10="urn:schemas-microsoft-com:office:word" xmlns:w="http://schemas.openxmlformats.org/wordprocessingml/2006/main" xmlns:w14="http://schemas.microsoft.com/office/word/2010/wordml" xmlns:w15="http://schemas.microsoft.com/office/word/2012/wordml" xmlns:wpg="http://schemas.microsoft.com/office/word/2010/wordprocessingGroup" xmlns:wpi="http://schemas.microsoft.com/office/word/2010/wordprocessingInk" xmlns:wne="http://schemas.microsoft.com/office/word/2006/wordml" xmlns:wps="http://schemas.microsoft.com/office/word/2010/wordprocessingShape" mc:Ignorable="w14 w15 wp14">
+<w:footnotes xmlns:ve="http://schemas.openxmlformats.org/markup-compatibility/2006" xmlns:o="urn:schemas-microsoft-com:office:office" xmlns:r="http://schemas.openxmlformats.org/officeDocument/2006/relationships" xmlns:m="http://schemas.openxmlformats.org/officeDocument/2006/math" xmlns:v="urn:schemas-microsoft-com:vml" xmlns:wp="http://schemas.openxmlformats.org/drawingml/2006/wordprocessingDrawing" xmlns:w10="urn:schemas-microsoft-com:office:word" xmlns:w="http://schemas.openxmlformats.org/wordprocessingml/2006/main" xmlns:wne="http://schemas.microsoft.com/office/word/2006/wordml">
   <w:footnote w:type="separator" w:id="-1">
     <w:p>
       <w:r>
@@ -18276,7 +19481,7 @@
 </file>
 
 <file path=word/numbering.xml><?xml version="1.0" encoding="utf-8"?>
-<w:numbering xmlns:wpc="http://schemas.microsoft.com/office/word/2010/wordprocessingCanvas" xmlns:mc="http://schemas.openxmlformats.org/markup-compatibility/2006" xmlns:o="urn:schemas-microsoft-com:office:office" xmlns:r="http://schemas.openxmlformats.org/officeDocument/2006/relationships" xmlns:m="http://schemas.openxmlformats.org/officeDocument/2006/math" xmlns:v="urn:schemas-microsoft-com:vml" xmlns:wp14="http://schemas.microsoft.com/office/word/2010/wordprocessingDrawing" xmlns:wp="http://schemas.openxmlformats.org/drawingml/2006/wordprocessingDrawing" xmlns:w10="urn:schemas-microsoft-com:office:word" xmlns:w="http://schemas.openxmlformats.org/wordprocessingml/2006/main" xmlns:w14="http://schemas.microsoft.com/office/word/2010/wordml" xmlns:w15="http://schemas.microsoft.com/office/word/2012/wordml" xmlns:wpg="http://schemas.microsoft.com/office/word/2010/wordprocessingGroup" xmlns:wpi="http://schemas.microsoft.com/office/word/2010/wordprocessingInk" xmlns:wne="http://schemas.microsoft.com/office/word/2006/wordml" xmlns:wps="http://schemas.microsoft.com/office/word/2010/wordprocessingShape" mc:Ignorable="w14 w15 wp14">
+<w:numbering xmlns:ve="http://schemas.openxmlformats.org/markup-compatibility/2006" xmlns:o="urn:schemas-microsoft-com:office:office" xmlns:r="http://schemas.openxmlformats.org/officeDocument/2006/relationships" xmlns:m="http://schemas.openxmlformats.org/officeDocument/2006/math" xmlns:v="urn:schemas-microsoft-com:vml" xmlns:wp="http://schemas.openxmlformats.org/drawingml/2006/wordprocessingDrawing" xmlns:w10="urn:schemas-microsoft-com:office:word" xmlns:w="http://schemas.openxmlformats.org/wordprocessingml/2006/main" xmlns:wne="http://schemas.microsoft.com/office/word/2006/wordml">
   <w:abstractNum w:abstractNumId="0">
     <w:nsid w:val="009054B2"/>
     <w:multiLevelType w:val="hybridMultilevel"/>
@@ -20873,7 +22078,7 @@
 </file>
 
 <file path=word/styles.xml><?xml version="1.0" encoding="utf-8"?>
-<w:styles xmlns:mc="http://schemas.openxmlformats.org/markup-compatibility/2006" xmlns:r="http://schemas.openxmlformats.org/officeDocument/2006/relationships" xmlns:w="http://schemas.openxmlformats.org/wordprocessingml/2006/main" xmlns:w14="http://schemas.microsoft.com/office/word/2010/wordml" xmlns:w15="http://schemas.microsoft.com/office/word/2012/wordml" mc:Ignorable="w14 w15">
+<w:styles xmlns:r="http://schemas.openxmlformats.org/officeDocument/2006/relationships" xmlns:w="http://schemas.openxmlformats.org/wordprocessingml/2006/main">
   <w:docDefaults>
     <w:rPrDefault>
       <w:rPr>
@@ -20886,378 +22091,144 @@
     </w:rPrDefault>
     <w:pPrDefault/>
   </w:docDefaults>
-  <w:latentStyles w:defLockedState="0" w:defUIPriority="99" w:defSemiHidden="0" w:defUnhideWhenUsed="0" w:defQFormat="0" w:count="371">
-    <w:lsdException w:name="Normal" w:uiPriority="0" w:qFormat="1"/>
-    <w:lsdException w:name="heading 1" w:uiPriority="0" w:qFormat="1"/>
-    <w:lsdException w:name="heading 2" w:semiHidden="1" w:uiPriority="0" w:unhideWhenUsed="1" w:qFormat="1"/>
-    <w:lsdException w:name="heading 3" w:semiHidden="1" w:uiPriority="9" w:unhideWhenUsed="1" w:qFormat="1"/>
-    <w:lsdException w:name="heading 4" w:semiHidden="1" w:uiPriority="9" w:unhideWhenUsed="1" w:qFormat="1"/>
-    <w:lsdException w:name="heading 5" w:semiHidden="1" w:uiPriority="9" w:unhideWhenUsed="1" w:qFormat="1"/>
-    <w:lsdException w:name="heading 6" w:semiHidden="1" w:uiPriority="9" w:unhideWhenUsed="1" w:qFormat="1"/>
-    <w:lsdException w:name="heading 7" w:semiHidden="1" w:uiPriority="9" w:unhideWhenUsed="1" w:qFormat="1"/>
-    <w:lsdException w:name="heading 8" w:semiHidden="1" w:uiPriority="9" w:unhideWhenUsed="1" w:qFormat="1"/>
-    <w:lsdException w:name="heading 9" w:semiHidden="1" w:uiPriority="9" w:unhideWhenUsed="1" w:qFormat="1"/>
-    <w:lsdException w:name="index 1" w:semiHidden="1" w:unhideWhenUsed="1"/>
-    <w:lsdException w:name="index 2" w:semiHidden="1" w:unhideWhenUsed="1"/>
-    <w:lsdException w:name="index 3" w:semiHidden="1" w:unhideWhenUsed="1"/>
-    <w:lsdException w:name="index 4" w:semiHidden="1" w:unhideWhenUsed="1"/>
-    <w:lsdException w:name="index 5" w:semiHidden="1" w:unhideWhenUsed="1"/>
-    <w:lsdException w:name="index 6" w:semiHidden="1" w:unhideWhenUsed="1"/>
-    <w:lsdException w:name="index 7" w:semiHidden="1" w:unhideWhenUsed="1"/>
-    <w:lsdException w:name="index 8" w:semiHidden="1" w:unhideWhenUsed="1"/>
-    <w:lsdException w:name="index 9" w:semiHidden="1" w:unhideWhenUsed="1"/>
-    <w:lsdException w:name="toc 1" w:semiHidden="1" w:uiPriority="39" w:unhideWhenUsed="1"/>
-    <w:lsdException w:name="toc 2" w:semiHidden="1" w:uiPriority="39" w:unhideWhenUsed="1"/>
-    <w:lsdException w:name="toc 3" w:semiHidden="1" w:uiPriority="39" w:unhideWhenUsed="1"/>
-    <w:lsdException w:name="toc 4" w:semiHidden="1" w:uiPriority="39" w:unhideWhenUsed="1"/>
-    <w:lsdException w:name="toc 5" w:semiHidden="1" w:uiPriority="39" w:unhideWhenUsed="1"/>
-    <w:lsdException w:name="toc 6" w:semiHidden="1" w:uiPriority="39" w:unhideWhenUsed="1"/>
-    <w:lsdException w:name="toc 7" w:semiHidden="1" w:uiPriority="39" w:unhideWhenUsed="1"/>
-    <w:lsdException w:name="toc 8" w:semiHidden="1" w:uiPriority="39" w:unhideWhenUsed="1"/>
-    <w:lsdException w:name="toc 9" w:semiHidden="1" w:uiPriority="39" w:unhideWhenUsed="1"/>
-    <w:lsdException w:name="Normal Indent" w:semiHidden="1" w:unhideWhenUsed="1"/>
-    <w:lsdException w:name="footnote text" w:semiHidden="1" w:unhideWhenUsed="1"/>
-    <w:lsdException w:name="annotation text" w:semiHidden="1" w:unhideWhenUsed="1"/>
-    <w:lsdException w:name="header" w:semiHidden="1" w:unhideWhenUsed="1"/>
-    <w:lsdException w:name="footer" w:semiHidden="1" w:unhideWhenUsed="1"/>
-    <w:lsdException w:name="index heading" w:semiHidden="1" w:unhideWhenUsed="1"/>
-    <w:lsdException w:name="caption" w:semiHidden="1" w:uiPriority="35" w:unhideWhenUsed="1" w:qFormat="1"/>
-    <w:lsdException w:name="table of figures" w:semiHidden="1" w:unhideWhenUsed="1"/>
-    <w:lsdException w:name="envelope address" w:semiHidden="1" w:unhideWhenUsed="1"/>
-    <w:lsdException w:name="envelope return" w:semiHidden="1" w:unhideWhenUsed="1"/>
-    <w:lsdException w:name="footnote reference" w:semiHidden="1" w:unhideWhenUsed="1"/>
-    <w:lsdException w:name="annotation reference" w:semiHidden="1" w:unhideWhenUsed="1"/>
-    <w:lsdException w:name="line number" w:semiHidden="1" w:unhideWhenUsed="1"/>
-    <w:lsdException w:name="page number" w:semiHidden="1" w:unhideWhenUsed="1"/>
-    <w:lsdException w:name="endnote reference" w:semiHidden="1" w:unhideWhenUsed="1"/>
-    <w:lsdException w:name="endnote text" w:semiHidden="1" w:unhideWhenUsed="1"/>
-    <w:lsdException w:name="table of authorities" w:semiHidden="1" w:unhideWhenUsed="1"/>
-    <w:lsdException w:name="macro" w:semiHidden="1" w:unhideWhenUsed="1"/>
-    <w:lsdException w:name="toa heading" w:semiHidden="1" w:unhideWhenUsed="1"/>
-    <w:lsdException w:name="List" w:semiHidden="1" w:unhideWhenUsed="1"/>
-    <w:lsdException w:name="List Bullet" w:semiHidden="1" w:unhideWhenUsed="1"/>
-    <w:lsdException w:name="List Number" w:semiHidden="1" w:unhideWhenUsed="1"/>
-    <w:lsdException w:name="List 2" w:semiHidden="1" w:unhideWhenUsed="1"/>
-    <w:lsdException w:name="List 3" w:semiHidden="1" w:unhideWhenUsed="1"/>
-    <w:lsdException w:name="List 4" w:semiHidden="1" w:unhideWhenUsed="1"/>
-    <w:lsdException w:name="List 5" w:semiHidden="1" w:unhideWhenUsed="1"/>
-    <w:lsdException w:name="List Bullet 2" w:semiHidden="1" w:unhideWhenUsed="1"/>
-    <w:lsdException w:name="List Bullet 3" w:semiHidden="1" w:unhideWhenUsed="1"/>
-    <w:lsdException w:name="List Bullet 4" w:semiHidden="1" w:unhideWhenUsed="1"/>
-    <w:lsdException w:name="List Bullet 5" w:semiHidden="1" w:unhideWhenUsed="1"/>
-    <w:lsdException w:name="List Number 2" w:semiHidden="1" w:unhideWhenUsed="1"/>
-    <w:lsdException w:name="List Number 3" w:semiHidden="1" w:unhideWhenUsed="1"/>
-    <w:lsdException w:name="List Number 4" w:semiHidden="1" w:unhideWhenUsed="1"/>
-    <w:lsdException w:name="List Number 5" w:semiHidden="1" w:unhideWhenUsed="1"/>
-    <w:lsdException w:name="Title" w:uiPriority="10" w:qFormat="1"/>
-    <w:lsdException w:name="Closing" w:semiHidden="1" w:unhideWhenUsed="1"/>
-    <w:lsdException w:name="Signature" w:semiHidden="1" w:unhideWhenUsed="1"/>
-    <w:lsdException w:name="Default Paragraph Font" w:semiHidden="1" w:uiPriority="1" w:unhideWhenUsed="1"/>
-    <w:lsdException w:name="Body Text" w:semiHidden="1" w:unhideWhenUsed="1"/>
-    <w:lsdException w:name="Body Text Indent" w:semiHidden="1" w:unhideWhenUsed="1"/>
-    <w:lsdException w:name="List Continue" w:semiHidden="1" w:unhideWhenUsed="1"/>
-    <w:lsdException w:name="List Continue 2" w:semiHidden="1" w:unhideWhenUsed="1"/>
-    <w:lsdException w:name="List Continue 3" w:semiHidden="1" w:unhideWhenUsed="1"/>
-    <w:lsdException w:name="List Continue 4" w:semiHidden="1" w:unhideWhenUsed="1"/>
-    <w:lsdException w:name="List Continue 5" w:semiHidden="1" w:unhideWhenUsed="1"/>
-    <w:lsdException w:name="Message Header" w:semiHidden="1" w:unhideWhenUsed="1"/>
-    <w:lsdException w:name="Subtitle" w:uiPriority="11" w:qFormat="1"/>
-    <w:lsdException w:name="Salutation" w:semiHidden="1" w:unhideWhenUsed="1"/>
-    <w:lsdException w:name="Date" w:semiHidden="1" w:unhideWhenUsed="1"/>
-    <w:lsdException w:name="Body Text First Indent" w:semiHidden="1" w:unhideWhenUsed="1"/>
-    <w:lsdException w:name="Body Text First Indent 2" w:semiHidden="1" w:unhideWhenUsed="1"/>
-    <w:lsdException w:name="Note Heading" w:semiHidden="1" w:unhideWhenUsed="1"/>
-    <w:lsdException w:name="Body Text 2" w:semiHidden="1" w:unhideWhenUsed="1"/>
-    <w:lsdException w:name="Body Text 3" w:semiHidden="1" w:unhideWhenUsed="1"/>
-    <w:lsdException w:name="Body Text Indent 2" w:semiHidden="1" w:unhideWhenUsed="1"/>
-    <w:lsdException w:name="Body Text Indent 3" w:semiHidden="1" w:unhideWhenUsed="1"/>
-    <w:lsdException w:name="Block Text" w:semiHidden="1" w:unhideWhenUsed="1"/>
-    <w:lsdException w:name="Hyperlink" w:semiHidden="1" w:unhideWhenUsed="1"/>
-    <w:lsdException w:name="FollowedHyperlink" w:semiHidden="1" w:unhideWhenUsed="1"/>
-    <w:lsdException w:name="Strong" w:uiPriority="22" w:qFormat="1"/>
-    <w:lsdException w:name="Emphasis" w:uiPriority="20" w:qFormat="1"/>
-    <w:lsdException w:name="Document Map" w:semiHidden="1" w:unhideWhenUsed="1"/>
-    <w:lsdException w:name="Plain Text" w:semiHidden="1" w:unhideWhenUsed="1"/>
-    <w:lsdException w:name="E-mail Signature" w:semiHidden="1" w:unhideWhenUsed="1"/>
-    <w:lsdException w:name="HTML Top of Form" w:semiHidden="1" w:unhideWhenUsed="1"/>
-    <w:lsdException w:name="HTML Bottom of Form" w:semiHidden="1" w:unhideWhenUsed="1"/>
-    <w:lsdException w:name="Normal (Web)" w:semiHidden="1" w:unhideWhenUsed="1"/>
-    <w:lsdException w:name="HTML Acronym" w:semiHidden="1" w:unhideWhenUsed="1"/>
-    <w:lsdException w:name="HTML Address" w:semiHidden="1" w:unhideWhenUsed="1"/>
-    <w:lsdException w:name="HTML Cite" w:semiHidden="1" w:unhideWhenUsed="1"/>
-    <w:lsdException w:name="HTML Code" w:semiHidden="1" w:unhideWhenUsed="1"/>
-    <w:lsdException w:name="HTML Definition" w:semiHidden="1" w:unhideWhenUsed="1"/>
-    <w:lsdException w:name="HTML Keyboard" w:semiHidden="1" w:unhideWhenUsed="1"/>
-    <w:lsdException w:name="HTML Preformatted" w:semiHidden="1" w:unhideWhenUsed="1"/>
-    <w:lsdException w:name="HTML Sample" w:semiHidden="1" w:unhideWhenUsed="1"/>
-    <w:lsdException w:name="HTML Typewriter" w:semiHidden="1" w:unhideWhenUsed="1"/>
-    <w:lsdException w:name="HTML Variable" w:semiHidden="1" w:unhideWhenUsed="1"/>
-    <w:lsdException w:name="Normal Table" w:semiHidden="1" w:unhideWhenUsed="1"/>
-    <w:lsdException w:name="annotation subject" w:semiHidden="1" w:unhideWhenUsed="1"/>
-    <w:lsdException w:name="No List" w:semiHidden="1" w:unhideWhenUsed="1"/>
-    <w:lsdException w:name="Outline List 1" w:semiHidden="1" w:unhideWhenUsed="1"/>
-    <w:lsdException w:name="Outline List 2" w:semiHidden="1" w:unhideWhenUsed="1"/>
-    <w:lsdException w:name="Outline List 3" w:semiHidden="1" w:unhideWhenUsed="1"/>
-    <w:lsdException w:name="Table Simple 1" w:semiHidden="1" w:unhideWhenUsed="1"/>
-    <w:lsdException w:name="Table Simple 2" w:semiHidden="1" w:unhideWhenUsed="1"/>
-    <w:lsdException w:name="Table Simple 3" w:semiHidden="1" w:unhideWhenUsed="1"/>
-    <w:lsdException w:name="Table Classic 1" w:semiHidden="1" w:unhideWhenUsed="1"/>
-    <w:lsdException w:name="Table Classic 2" w:semiHidden="1" w:unhideWhenUsed="1"/>
-    <w:lsdException w:name="Table Classic 3" w:semiHidden="1" w:unhideWhenUsed="1"/>
-    <w:lsdException w:name="Table Classic 4" w:semiHidden="1" w:unhideWhenUsed="1"/>
-    <w:lsdException w:name="Table Colorful 1" w:semiHidden="1" w:unhideWhenUsed="1"/>
-    <w:lsdException w:name="Table Colorful 2" w:semiHidden="1" w:unhideWhenUsed="1"/>
-    <w:lsdException w:name="Table Colorful 3" w:semiHidden="1" w:unhideWhenUsed="1"/>
-    <w:lsdException w:name="Table Columns 1" w:semiHidden="1" w:unhideWhenUsed="1"/>
-    <w:lsdException w:name="Table Columns 2" w:semiHidden="1" w:unhideWhenUsed="1"/>
-    <w:lsdException w:name="Table Columns 3" w:semiHidden="1" w:unhideWhenUsed="1"/>
-    <w:lsdException w:name="Table Columns 4" w:semiHidden="1" w:unhideWhenUsed="1"/>
-    <w:lsdException w:name="Table Columns 5" w:semiHidden="1" w:unhideWhenUsed="1"/>
-    <w:lsdException w:name="Table Grid 1" w:semiHidden="1" w:unhideWhenUsed="1"/>
-    <w:lsdException w:name="Table Grid 2" w:semiHidden="1" w:unhideWhenUsed="1"/>
-    <w:lsdException w:name="Table Grid 3" w:semiHidden="1" w:unhideWhenUsed="1"/>
-    <w:lsdException w:name="Table Grid 4" w:semiHidden="1" w:unhideWhenUsed="1"/>
-    <w:lsdException w:name="Table Grid 5" w:semiHidden="1" w:unhideWhenUsed="1"/>
-    <w:lsdException w:name="Table Grid 6" w:semiHidden="1" w:unhideWhenUsed="1"/>
-    <w:lsdException w:name="Table Grid 7" w:semiHidden="1" w:unhideWhenUsed="1"/>
-    <w:lsdException w:name="Table Grid 8" w:semiHidden="1" w:unhideWhenUsed="1"/>
-    <w:lsdException w:name="Table List 1" w:semiHidden="1" w:unhideWhenUsed="1"/>
-    <w:lsdException w:name="Table List 2" w:semiHidden="1" w:unhideWhenUsed="1"/>
-    <w:lsdException w:name="Table List 3" w:semiHidden="1" w:unhideWhenUsed="1"/>
-    <w:lsdException w:name="Table List 4" w:semiHidden="1" w:unhideWhenUsed="1"/>
-    <w:lsdException w:name="Table List 5" w:semiHidden="1" w:unhideWhenUsed="1"/>
-    <w:lsdException w:name="Table List 6" w:semiHidden="1" w:unhideWhenUsed="1"/>
-    <w:lsdException w:name="Table List 7" w:semiHidden="1" w:unhideWhenUsed="1"/>
-    <w:lsdException w:name="Table List 8" w:semiHidden="1" w:unhideWhenUsed="1"/>
-    <w:lsdException w:name="Table 3D effects 1" w:semiHidden="1" w:unhideWhenUsed="1"/>
-    <w:lsdException w:name="Table 3D effects 2" w:semiHidden="1" w:unhideWhenUsed="1"/>
-    <w:lsdException w:name="Table 3D effects 3" w:semiHidden="1" w:unhideWhenUsed="1"/>
-    <w:lsdException w:name="Table Contemporary" w:semiHidden="1" w:unhideWhenUsed="1"/>
-    <w:lsdException w:name="Table Elegant" w:semiHidden="1" w:unhideWhenUsed="1"/>
-    <w:lsdException w:name="Table Professional" w:semiHidden="1" w:unhideWhenUsed="1"/>
-    <w:lsdException w:name="Table Subtle 1" w:semiHidden="1" w:unhideWhenUsed="1"/>
-    <w:lsdException w:name="Table Subtle 2" w:semiHidden="1" w:unhideWhenUsed="1"/>
-    <w:lsdException w:name="Table Web 1" w:semiHidden="1" w:unhideWhenUsed="1"/>
-    <w:lsdException w:name="Table Web 2" w:semiHidden="1" w:unhideWhenUsed="1"/>
-    <w:lsdException w:name="Table Web 3" w:semiHidden="1" w:unhideWhenUsed="1"/>
-    <w:lsdException w:name="Balloon Text" w:semiHidden="1" w:unhideWhenUsed="1"/>
-    <w:lsdException w:name="Table Grid" w:uiPriority="59"/>
-    <w:lsdException w:name="Table Theme" w:semiHidden="1" w:unhideWhenUsed="1"/>
-    <w:lsdException w:name="Placeholder Text" w:semiHidden="1"/>
-    <w:lsdException w:name="No Spacing" w:uiPriority="1" w:qFormat="1"/>
-    <w:lsdException w:name="Light Shading" w:uiPriority="60"/>
-    <w:lsdException w:name="Light List" w:uiPriority="61"/>
-    <w:lsdException w:name="Light Grid" w:uiPriority="62"/>
-    <w:lsdException w:name="Medium Shading 1" w:uiPriority="63"/>
-    <w:lsdException w:name="Medium Shading 2" w:uiPriority="64"/>
-    <w:lsdException w:name="Medium List 1" w:uiPriority="65"/>
-    <w:lsdException w:name="Medium List 2" w:uiPriority="66"/>
-    <w:lsdException w:name="Medium Grid 1" w:uiPriority="67"/>
-    <w:lsdException w:name="Medium Grid 2" w:uiPriority="68"/>
-    <w:lsdException w:name="Medium Grid 3" w:uiPriority="69"/>
-    <w:lsdException w:name="Dark List" w:uiPriority="70"/>
-    <w:lsdException w:name="Colorful Shading" w:uiPriority="71"/>
-    <w:lsdException w:name="Colorful List" w:uiPriority="72"/>
-    <w:lsdException w:name="Colorful Grid" w:uiPriority="73"/>
-    <w:lsdException w:name="Light Shading Accent 1" w:uiPriority="60"/>
-    <w:lsdException w:name="Light List Accent 1" w:uiPriority="61"/>
-    <w:lsdException w:name="Light Grid Accent 1" w:uiPriority="62"/>
-    <w:lsdException w:name="Medium Shading 1 Accent 1" w:uiPriority="63"/>
-    <w:lsdException w:name="Medium Shading 2 Accent 1" w:uiPriority="64"/>
-    <w:lsdException w:name="Medium List 1 Accent 1" w:uiPriority="65"/>
-    <w:lsdException w:name="Revision" w:semiHidden="1"/>
-    <w:lsdException w:name="List Paragraph" w:uiPriority="34" w:qFormat="1"/>
-    <w:lsdException w:name="Quote" w:uiPriority="29" w:qFormat="1"/>
-    <w:lsdException w:name="Intense Quote" w:uiPriority="30" w:qFormat="1"/>
-    <w:lsdException w:name="Medium List 2 Accent 1" w:uiPriority="66"/>
-    <w:lsdException w:name="Medium Grid 1 Accent 1" w:uiPriority="67"/>
-    <w:lsdException w:name="Medium Grid 2 Accent 1" w:uiPriority="68"/>
-    <w:lsdException w:name="Medium Grid 3 Accent 1" w:uiPriority="69"/>
-    <w:lsdException w:name="Dark List Accent 1" w:uiPriority="70"/>
-    <w:lsdException w:name="Colorful Shading Accent 1" w:uiPriority="71"/>
-    <w:lsdException w:name="Colorful List Accent 1" w:uiPriority="72"/>
-    <w:lsdException w:name="Colorful Grid Accent 1" w:uiPriority="73"/>
-    <w:lsdException w:name="Light Shading Accent 2" w:uiPriority="60"/>
-    <w:lsdException w:name="Light List Accent 2" w:uiPriority="61"/>
-    <w:lsdException w:name="Light Grid Accent 2" w:uiPriority="62"/>
-    <w:lsdException w:name="Medium Shading 1 Accent 2" w:uiPriority="63"/>
-    <w:lsdException w:name="Medium Shading 2 Accent 2" w:uiPriority="64"/>
-    <w:lsdException w:name="Medium List 1 Accent 2" w:uiPriority="65"/>
-    <w:lsdException w:name="Medium List 2 Accent 2" w:uiPriority="66"/>
-    <w:lsdException w:name="Medium Grid 1 Accent 2" w:uiPriority="67"/>
-    <w:lsdException w:name="Medium Grid 2 Accent 2" w:uiPriority="68"/>
-    <w:lsdException w:name="Medium Grid 3 Accent 2" w:uiPriority="69"/>
-    <w:lsdException w:name="Dark List Accent 2" w:uiPriority="70"/>
-    <w:lsdException w:name="Colorful Shading Accent 2" w:uiPriority="71"/>
-    <w:lsdException w:name="Colorful List Accent 2" w:uiPriority="72"/>
-    <w:lsdException w:name="Colorful Grid Accent 2" w:uiPriority="73"/>
-    <w:lsdException w:name="Light Shading Accent 3" w:uiPriority="60"/>
-    <w:lsdException w:name="Light List Accent 3" w:uiPriority="61"/>
-    <w:lsdException w:name="Light Grid Accent 3" w:uiPriority="62"/>
-    <w:lsdException w:name="Medium Shading 1 Accent 3" w:uiPriority="63"/>
-    <w:lsdException w:name="Medium Shading 2 Accent 3" w:uiPriority="64"/>
-    <w:lsdException w:name="Medium List 1 Accent 3" w:uiPriority="65"/>
-    <w:lsdException w:name="Medium List 2 Accent 3" w:uiPriority="66"/>
-    <w:lsdException w:name="Medium Grid 1 Accent 3" w:uiPriority="67"/>
-    <w:lsdException w:name="Medium Grid 2 Accent 3" w:uiPriority="68"/>
-    <w:lsdException w:name="Medium Grid 3 Accent 3" w:uiPriority="69"/>
-    <w:lsdException w:name="Dark List Accent 3" w:uiPriority="70"/>
-    <w:lsdException w:name="Colorful Shading Accent 3" w:uiPriority="71"/>
-    <w:lsdException w:name="Colorful List Accent 3" w:uiPriority="72"/>
-    <w:lsdException w:name="Colorful Grid Accent 3" w:uiPriority="73"/>
-    <w:lsdException w:name="Light Shading Accent 4" w:uiPriority="60"/>
-    <w:lsdException w:name="Light List Accent 4" w:uiPriority="61"/>
-    <w:lsdException w:name="Light Grid Accent 4" w:uiPriority="62"/>
-    <w:lsdException w:name="Medium Shading 1 Accent 4" w:uiPriority="63"/>
-    <w:lsdException w:name="Medium Shading 2 Accent 4" w:uiPriority="64"/>
-    <w:lsdException w:name="Medium List 1 Accent 4" w:uiPriority="65"/>
-    <w:lsdException w:name="Medium List 2 Accent 4" w:uiPriority="66"/>
-    <w:lsdException w:name="Medium Grid 1 Accent 4" w:uiPriority="67"/>
-    <w:lsdException w:name="Medium Grid 2 Accent 4" w:uiPriority="68"/>
-    <w:lsdException w:name="Medium Grid 3 Accent 4" w:uiPriority="69"/>
-    <w:lsdException w:name="Dark List Accent 4" w:uiPriority="70"/>
-    <w:lsdException w:name="Colorful Shading Accent 4" w:uiPriority="71"/>
-    <w:lsdException w:name="Colorful List Accent 4" w:uiPriority="72"/>
-    <w:lsdException w:name="Colorful Grid Accent 4" w:uiPriority="73"/>
-    <w:lsdException w:name="Light Shading Accent 5" w:uiPriority="60"/>
-    <w:lsdException w:name="Light List Accent 5" w:uiPriority="61"/>
-    <w:lsdException w:name="Light Grid Accent 5" w:uiPriority="62"/>
-    <w:lsdException w:name="Medium Shading 1 Accent 5" w:uiPriority="63"/>
-    <w:lsdException w:name="Medium Shading 2 Accent 5" w:uiPriority="64"/>
-    <w:lsdException w:name="Medium List 1 Accent 5" w:uiPriority="65"/>
-    <w:lsdException w:name="Medium List 2 Accent 5" w:uiPriority="66"/>
-    <w:lsdException w:name="Medium Grid 1 Accent 5" w:uiPriority="67"/>
-    <w:lsdException w:name="Medium Grid 2 Accent 5" w:uiPriority="68"/>
-    <w:lsdException w:name="Medium Grid 3 Accent 5" w:uiPriority="69"/>
-    <w:lsdException w:name="Dark List Accent 5" w:uiPriority="70"/>
-    <w:lsdException w:name="Colorful Shading Accent 5" w:uiPriority="71"/>
-    <w:lsdException w:name="Colorful List Accent 5" w:uiPriority="72"/>
-    <w:lsdException w:name="Colorful Grid Accent 5" w:uiPriority="73"/>
-    <w:lsdException w:name="Light Shading Accent 6" w:uiPriority="60"/>
-    <w:lsdException w:name="Light List Accent 6" w:uiPriority="61"/>
-    <w:lsdException w:name="Light Grid Accent 6" w:uiPriority="62"/>
-    <w:lsdException w:name="Medium Shading 1 Accent 6" w:uiPriority="63"/>
-    <w:lsdException w:name="Medium Shading 2 Accent 6" w:uiPriority="64"/>
-    <w:lsdException w:name="Medium List 1 Accent 6" w:uiPriority="65"/>
-    <w:lsdException w:name="Medium List 2 Accent 6" w:uiPriority="66"/>
-    <w:lsdException w:name="Medium Grid 1 Accent 6" w:uiPriority="67"/>
-    <w:lsdException w:name="Medium Grid 2 Accent 6" w:uiPriority="68"/>
-    <w:lsdException w:name="Medium Grid 3 Accent 6" w:uiPriority="69"/>
-    <w:lsdException w:name="Dark List Accent 6" w:uiPriority="70"/>
-    <w:lsdException w:name="Colorful Shading Accent 6" w:uiPriority="71"/>
-    <w:lsdException w:name="Colorful List Accent 6" w:uiPriority="72"/>
-    <w:lsdException w:name="Colorful Grid Accent 6" w:uiPriority="73"/>
-    <w:lsdException w:name="Subtle Emphasis" w:uiPriority="19" w:qFormat="1"/>
-    <w:lsdException w:name="Intense Emphasis" w:uiPriority="21" w:qFormat="1"/>
-    <w:lsdException w:name="Subtle Reference" w:uiPriority="31" w:qFormat="1"/>
-    <w:lsdException w:name="Intense Reference" w:uiPriority="32" w:qFormat="1"/>
-    <w:lsdException w:name="Book Title" w:uiPriority="33" w:qFormat="1"/>
-    <w:lsdException w:name="Bibliography" w:semiHidden="1" w:uiPriority="37" w:unhideWhenUsed="1"/>
-    <w:lsdException w:name="TOC Heading" w:semiHidden="1" w:uiPriority="39" w:unhideWhenUsed="1" w:qFormat="1"/>
-    <w:lsdException w:name="Plain Table 1" w:uiPriority="41"/>
-    <w:lsdException w:name="Plain Table 2" w:uiPriority="42"/>
-    <w:lsdException w:name="Plain Table 3" w:uiPriority="43"/>
-    <w:lsdException w:name="Plain Table 4" w:uiPriority="44"/>
-    <w:lsdException w:name="Plain Table 5" w:uiPriority="45"/>
-    <w:lsdException w:name="Grid Table Light" w:uiPriority="40"/>
-    <w:lsdException w:name="Grid Table 1 Light" w:uiPriority="46"/>
-    <w:lsdException w:name="Grid Table 2" w:uiPriority="47"/>
-    <w:lsdException w:name="Grid Table 3" w:uiPriority="48"/>
-    <w:lsdException w:name="Grid Table 4" w:uiPriority="49"/>
-    <w:lsdException w:name="Grid Table 5 Dark" w:uiPriority="50"/>
-    <w:lsdException w:name="Grid Table 6 Colorful" w:uiPriority="51"/>
-    <w:lsdException w:name="Grid Table 7 Colorful" w:uiPriority="52"/>
-    <w:lsdException w:name="Grid Table 1 Light Accent 1" w:uiPriority="46"/>
-    <w:lsdException w:name="Grid Table 2 Accent 1" w:uiPriority="47"/>
-    <w:lsdException w:name="Grid Table 3 Accent 1" w:uiPriority="48"/>
-    <w:lsdException w:name="Grid Table 4 Accent 1" w:uiPriority="49"/>
-    <w:lsdException w:name="Grid Table 5 Dark Accent 1" w:uiPriority="50"/>
-    <w:lsdException w:name="Grid Table 6 Colorful Accent 1" w:uiPriority="51"/>
-    <w:lsdException w:name="Grid Table 7 Colorful Accent 1" w:uiPriority="52"/>
-    <w:lsdException w:name="Grid Table 1 Light Accent 2" w:uiPriority="46"/>
-    <w:lsdException w:name="Grid Table 2 Accent 2" w:uiPriority="47"/>
-    <w:lsdException w:name="Grid Table 3 Accent 2" w:uiPriority="48"/>
-    <w:lsdException w:name="Grid Table 4 Accent 2" w:uiPriority="49"/>
-    <w:lsdException w:name="Grid Table 5 Dark Accent 2" w:uiPriority="50"/>
-    <w:lsdException w:name="Grid Table 6 Colorful Accent 2" w:uiPriority="51"/>
-    <w:lsdException w:name="Grid Table 7 Colorful Accent 2" w:uiPriority="52"/>
-    <w:lsdException w:name="Grid Table 1 Light Accent 3" w:uiPriority="46"/>
-    <w:lsdException w:name="Grid Table 2 Accent 3" w:uiPriority="47"/>
-    <w:lsdException w:name="Grid Table 3 Accent 3" w:uiPriority="48"/>
-    <w:lsdException w:name="Grid Table 4 Accent 3" w:uiPriority="49"/>
-    <w:lsdException w:name="Grid Table 5 Dark Accent 3" w:uiPriority="50"/>
-    <w:lsdException w:name="Grid Table 6 Colorful Accent 3" w:uiPriority="51"/>
-    <w:lsdException w:name="Grid Table 7 Colorful Accent 3" w:uiPriority="52"/>
-    <w:lsdException w:name="Grid Table 1 Light Accent 4" w:uiPriority="46"/>
-    <w:lsdException w:name="Grid Table 2 Accent 4" w:uiPriority="47"/>
-    <w:lsdException w:name="Grid Table 3 Accent 4" w:uiPriority="48"/>
-    <w:lsdException w:name="Grid Table 4 Accent 4" w:uiPriority="49"/>
-    <w:lsdException w:name="Grid Table 5 Dark Accent 4" w:uiPriority="50"/>
-    <w:lsdException w:name="Grid Table 6 Colorful Accent 4" w:uiPriority="51"/>
-    <w:lsdException w:name="Grid Table 7 Colorful Accent 4" w:uiPriority="52"/>
-    <w:lsdException w:name="Grid Table 1 Light Accent 5" w:uiPriority="46"/>
-    <w:lsdException w:name="Grid Table 2 Accent 5" w:uiPriority="47"/>
-    <w:lsdException w:name="Grid Table 3 Accent 5" w:uiPriority="48"/>
-    <w:lsdException w:name="Grid Table 4 Accent 5" w:uiPriority="49"/>
-    <w:lsdException w:name="Grid Table 5 Dark Accent 5" w:uiPriority="50"/>
-    <w:lsdException w:name="Grid Table 6 Colorful Accent 5" w:uiPriority="51"/>
-    <w:lsdException w:name="Grid Table 7 Colorful Accent 5" w:uiPriority="52"/>
-    <w:lsdException w:name="Grid Table 1 Light Accent 6" w:uiPriority="46"/>
-    <w:lsdException w:name="Grid Table 2 Accent 6" w:uiPriority="47"/>
-    <w:lsdException w:name="Grid Table 3 Accent 6" w:uiPriority="48"/>
-    <w:lsdException w:name="Grid Table 4 Accent 6" w:uiPriority="49"/>
-    <w:lsdException w:name="Grid Table 5 Dark Accent 6" w:uiPriority="50"/>
-    <w:lsdException w:name="Grid Table 6 Colorful Accent 6" w:uiPriority="51"/>
-    <w:lsdException w:name="Grid Table 7 Colorful Accent 6" w:uiPriority="52"/>
-    <w:lsdException w:name="List Table 1 Light" w:uiPriority="46"/>
-    <w:lsdException w:name="List Table 2" w:uiPriority="47"/>
-    <w:lsdException w:name="List Table 3" w:uiPriority="48"/>
-    <w:lsdException w:name="List Table 4" w:uiPriority="49"/>
-    <w:lsdException w:name="List Table 5 Dark" w:uiPriority="50"/>
-    <w:lsdException w:name="List Table 6 Colorful" w:uiPriority="51"/>
-    <w:lsdException w:name="List Table 7 Colorful" w:uiPriority="52"/>
-    <w:lsdException w:name="List Table 1 Light Accent 1" w:uiPriority="46"/>
-    <w:lsdException w:name="List Table 2 Accent 1" w:uiPriority="47"/>
-    <w:lsdException w:name="List Table 3 Accent 1" w:uiPriority="48"/>
-    <w:lsdException w:name="List Table 4 Accent 1" w:uiPriority="49"/>
-    <w:lsdException w:name="List Table 5 Dark Accent 1" w:uiPriority="50"/>
-    <w:lsdException w:name="List Table 6 Colorful Accent 1" w:uiPriority="51"/>
-    <w:lsdException w:name="List Table 7 Colorful Accent 1" w:uiPriority="52"/>
-    <w:lsdException w:name="List Table 1 Light Accent 2" w:uiPriority="46"/>
-    <w:lsdException w:name="List Table 2 Accent 2" w:uiPriority="47"/>
-    <w:lsdException w:name="List Table 3 Accent 2" w:uiPriority="48"/>
-    <w:lsdException w:name="List Table 4 Accent 2" w:uiPriority="49"/>
-    <w:lsdException w:name="List Table 5 Dark Accent 2" w:uiPriority="50"/>
-    <w:lsdException w:name="List Table 6 Colorful Accent 2" w:uiPriority="51"/>
-    <w:lsdException w:name="List Table 7 Colorful Accent 2" w:uiPriority="52"/>
-    <w:lsdException w:name="List Table 1 Light Accent 3" w:uiPriority="46"/>
-    <w:lsdException w:name="List Table 2 Accent 3" w:uiPriority="47"/>
-    <w:lsdException w:name="List Table 3 Accent 3" w:uiPriority="48"/>
-    <w:lsdException w:name="List Table 4 Accent 3" w:uiPriority="49"/>
-    <w:lsdException w:name="List Table 5 Dark Accent 3" w:uiPriority="50"/>
-    <w:lsdException w:name="List Table 6 Colorful Accent 3" w:uiPriority="51"/>
-    <w:lsdException w:name="List Table 7 Colorful Accent 3" w:uiPriority="52"/>
-    <w:lsdException w:name="List Table 1 Light Accent 4" w:uiPriority="46"/>
-    <w:lsdException w:name="List Table 2 Accent 4" w:uiPriority="47"/>
-    <w:lsdException w:name="List Table 3 Accent 4" w:uiPriority="48"/>
-    <w:lsdException w:name="List Table 4 Accent 4" w:uiPriority="49"/>
-    <w:lsdException w:name="List Table 5 Dark Accent 4" w:uiPriority="50"/>
-    <w:lsdException w:name="List Table 6 Colorful Accent 4" w:uiPriority="51"/>
-    <w:lsdException w:name="List Table 7 Colorful Accent 4" w:uiPriority="52"/>
-    <w:lsdException w:name="List Table 1 Light Accent 5" w:uiPriority="46"/>
-    <w:lsdException w:name="List Table 2 Accent 5" w:uiPriority="47"/>
-    <w:lsdException w:name="List Table 3 Accent 5" w:uiPriority="48"/>
-    <w:lsdException w:name="List Table 4 Accent 5" w:uiPriority="49"/>
-    <w:lsdException w:name="List Table 5 Dark Accent 5" w:uiPriority="50"/>
-    <w:lsdException w:name="List Table 6 Colorful Accent 5" w:uiPriority="51"/>
-    <w:lsdException w:name="List Table 7 Colorful Accent 5" w:uiPriority="52"/>
-    <w:lsdException w:name="List Table 1 Light Accent 6" w:uiPriority="46"/>
-    <w:lsdException w:name="List Table 2 Accent 6" w:uiPriority="47"/>
-    <w:lsdException w:name="List Table 3 Accent 6" w:uiPriority="48"/>
-    <w:lsdException w:name="List Table 4 Accent 6" w:uiPriority="49"/>
-    <w:lsdException w:name="List Table 5 Dark Accent 6" w:uiPriority="50"/>
-    <w:lsdException w:name="List Table 6 Colorful Accent 6" w:uiPriority="51"/>
-    <w:lsdException w:name="List Table 7 Colorful Accent 6" w:uiPriority="52"/>
+  <w:latentStyles w:defLockedState="0" w:defUIPriority="99" w:defSemiHidden="1" w:defUnhideWhenUsed="1" w:defQFormat="0" w:count="267">
+    <w:lsdException w:name="Normal" w:semiHidden="0" w:uiPriority="0" w:unhideWhenUsed="0" w:qFormat="1"/>
+    <w:lsdException w:name="heading 1" w:semiHidden="0" w:uiPriority="0" w:unhideWhenUsed="0" w:qFormat="1"/>
+    <w:lsdException w:name="heading 2" w:uiPriority="0" w:qFormat="1"/>
+    <w:lsdException w:name="heading 3" w:uiPriority="9" w:qFormat="1"/>
+    <w:lsdException w:name="heading 4" w:uiPriority="9" w:qFormat="1"/>
+    <w:lsdException w:name="heading 5" w:uiPriority="9" w:qFormat="1"/>
+    <w:lsdException w:name="heading 6" w:uiPriority="9" w:qFormat="1"/>
+    <w:lsdException w:name="heading 7" w:uiPriority="9" w:qFormat="1"/>
+    <w:lsdException w:name="heading 8" w:uiPriority="9" w:qFormat="1"/>
+    <w:lsdException w:name="heading 9" w:uiPriority="9" w:qFormat="1"/>
+    <w:lsdException w:name="toc 1" w:uiPriority="39"/>
+    <w:lsdException w:name="toc 2" w:uiPriority="39"/>
+    <w:lsdException w:name="toc 3" w:uiPriority="39"/>
+    <w:lsdException w:name="toc 4" w:uiPriority="39"/>
+    <w:lsdException w:name="toc 5" w:uiPriority="39"/>
+    <w:lsdException w:name="toc 6" w:uiPriority="39"/>
+    <w:lsdException w:name="toc 7" w:uiPriority="39"/>
+    <w:lsdException w:name="toc 8" w:uiPriority="39"/>
+    <w:lsdException w:name="toc 9" w:uiPriority="39"/>
+    <w:lsdException w:name="caption" w:uiPriority="35" w:qFormat="1"/>
+    <w:lsdException w:name="Title" w:semiHidden="0" w:uiPriority="10" w:unhideWhenUsed="0" w:qFormat="1"/>
+    <w:lsdException w:name="Default Paragraph Font" w:uiPriority="1"/>
+    <w:lsdException w:name="Subtitle" w:semiHidden="0" w:uiPriority="11" w:unhideWhenUsed="0" w:qFormat="1"/>
+    <w:lsdException w:name="Strong" w:semiHidden="0" w:uiPriority="22" w:unhideWhenUsed="0" w:qFormat="1"/>
+    <w:lsdException w:name="Emphasis" w:semiHidden="0" w:uiPriority="20" w:unhideWhenUsed="0" w:qFormat="1"/>
+    <w:lsdException w:name="Table Grid" w:semiHidden="0" w:uiPriority="59" w:unhideWhenUsed="0"/>
+    <w:lsdException w:name="Placeholder Text" w:unhideWhenUsed="0"/>
+    <w:lsdException w:name="No Spacing" w:semiHidden="0" w:uiPriority="1" w:unhideWhenUsed="0" w:qFormat="1"/>
+    <w:lsdException w:name="Light Shading" w:semiHidden="0" w:uiPriority="60" w:unhideWhenUsed="0"/>
+    <w:lsdException w:name="Light List" w:semiHidden="0" w:uiPriority="61" w:unhideWhenUsed="0"/>
+    <w:lsdException w:name="Light Grid" w:semiHidden="0" w:uiPriority="62" w:unhideWhenUsed="0"/>
+    <w:lsdException w:name="Medium Shading 1" w:semiHidden="0" w:uiPriority="63" w:unhideWhenUsed="0"/>
+    <w:lsdException w:name="Medium Shading 2" w:semiHidden="0" w:uiPriority="64" w:unhideWhenUsed="0"/>
+    <w:lsdException w:name="Medium List 1" w:semiHidden="0" w:uiPriority="65" w:unhideWhenUsed="0"/>
+    <w:lsdException w:name="Medium List 2" w:semiHidden="0" w:uiPriority="66" w:unhideWhenUsed="0"/>
+    <w:lsdException w:name="Medium Grid 1" w:semiHidden="0" w:uiPriority="67" w:unhideWhenUsed="0"/>
+    <w:lsdException w:name="Medium Grid 2" w:semiHidden="0" w:uiPriority="68" w:unhideWhenUsed="0"/>
+    <w:lsdException w:name="Medium Grid 3" w:semiHidden="0" w:uiPriority="69" w:unhideWhenUsed="0"/>
+    <w:lsdException w:name="Dark List" w:semiHidden="0" w:uiPriority="70" w:unhideWhenUsed="0"/>
+    <w:lsdException w:name="Colorful Shading" w:semiHidden="0" w:uiPriority="71" w:unhideWhenUsed="0"/>
+    <w:lsdException w:name="Colorful List" w:semiHidden="0" w:uiPriority="72" w:unhideWhenUsed="0"/>
+    <w:lsdException w:name="Colorful Grid" w:semiHidden="0" w:uiPriority="73" w:unhideWhenUsed="0"/>
+    <w:lsdException w:name="Light Shading Accent 1" w:semiHidden="0" w:uiPriority="60" w:unhideWhenUsed="0"/>
+    <w:lsdException w:name="Light List Accent 1" w:semiHidden="0" w:uiPriority="61" w:unhideWhenUsed="0"/>
+    <w:lsdException w:name="Light Grid Accent 1" w:semiHidden="0" w:uiPriority="62" w:unhideWhenUsed="0"/>
+    <w:lsdException w:name="Medium Shading 1 Accent 1" w:semiHidden="0" w:uiPriority="63" w:unhideWhenUsed="0"/>
+    <w:lsdException w:name="Medium Shading 2 Accent 1" w:semiHidden="0" w:uiPriority="64" w:unhideWhenUsed="0"/>
+    <w:lsdException w:name="Medium List 1 Accent 1" w:semiHidden="0" w:uiPriority="65" w:unhideWhenUsed="0"/>
+    <w:lsdException w:name="Revision" w:unhideWhenUsed="0"/>
+    <w:lsdException w:name="List Paragraph" w:semiHidden="0" w:uiPriority="34" w:unhideWhenUsed="0" w:qFormat="1"/>
+    <w:lsdException w:name="Quote" w:semiHidden="0" w:uiPriority="29" w:unhideWhenUsed="0" w:qFormat="1"/>
+    <w:lsdException w:name="Intense Quote" w:semiHidden="0" w:uiPriority="30" w:unhideWhenUsed="0" w:qFormat="1"/>
+    <w:lsdException w:name="Medium List 2 Accent 1" w:semiHidden="0" w:uiPriority="66" w:unhideWhenUsed="0"/>
+    <w:lsdException w:name="Medium Grid 1 Accent 1" w:semiHidden="0" w:uiPriority="67" w:unhideWhenUsed="0"/>
+    <w:lsdException w:name="Medium Grid 2 Accent 1" w:semiHidden="0" w:uiPriority="68" w:unhideWhenUsed="0"/>
+    <w:lsdException w:name="Medium Grid 3 Accent 1" w:semiHidden="0" w:uiPriority="69" w:unhideWhenUsed="0"/>
+    <w:lsdException w:name="Dark List Accent 1" w:semiHidden="0" w:uiPriority="70" w:unhideWhenUsed="0"/>
+    <w:lsdException w:name="Colorful Shading Accent 1" w:semiHidden="0" w:uiPriority="71" w:unhideWhenUsed="0"/>
+    <w:lsdException w:name="Colorful List Accent 1" w:semiHidden="0" w:uiPriority="72" w:unhideWhenUsed="0"/>
+    <w:lsdException w:name="Colorful Grid Accent 1" w:semiHidden="0" w:uiPriority="73" w:unhideWhenUsed="0"/>
+    <w:lsdException w:name="Light Shading Accent 2" w:semiHidden="0" w:uiPriority="60" w:unhideWhenUsed="0"/>
+    <w:lsdException w:name="Light List Accent 2" w:semiHidden="0" w:uiPriority="61" w:unhideWhenUsed="0"/>
+    <w:lsdException w:name="Light Grid Accent 2" w:semiHidden="0" w:uiPriority="62" w:unhideWhenUsed="0"/>
+    <w:lsdException w:name="Medium Shading 1 Accent 2" w:semiHidden="0" w:uiPriority="63" w:unhideWhenUsed="0"/>
+    <w:lsdException w:name="Medium Shading 2 Accent 2" w:semiHidden="0" w:uiPriority="64" w:unhideWhenUsed="0"/>
+    <w:lsdException w:name="Medium List 1 Accent 2" w:semiHidden="0" w:uiPriority="65" w:unhideWhenUsed="0"/>
+    <w:lsdException w:name="Medium List 2 Accent 2" w:semiHidden="0" w:uiPriority="66" w:unhideWhenUsed="0"/>
+    <w:lsdException w:name="Medium Grid 1 Accent 2" w:semiHidden="0" w:uiPriority="67" w:unhideWhenUsed="0"/>
+    <w:lsdException w:name="Medium Grid 2 Accent 2" w:semiHidden="0" w:uiPriority="68" w:unhideWhenUsed="0"/>
+    <w:lsdException w:name="Medium Grid 3 Accent 2" w:semiHidden="0" w:uiPriority="69" w:unhideWhenUsed="0"/>
+    <w:lsdException w:name="Dark List Accent 2" w:semiHidden="0" w:uiPriority="70" w:unhideWhenUsed="0"/>
+    <w:lsdException w:name="Colorful Shading Accent 2" w:semiHidden="0" w:uiPriority="71" w:unhideWhenUsed="0"/>
+    <w:lsdException w:name="Colorful List Accent 2" w:semiHidden="0" w:uiPriority="72" w:unhideWhenUsed="0"/>
+    <w:lsdException w:name="Colorful Grid Accent 2" w:semiHidden="0" w:uiPriority="73" w:unhideWhenUsed="0"/>
+    <w:lsdException w:name="Light Shading Accent 3" w:semiHidden="0" w:uiPriority="60" w:unhideWhenUsed="0"/>
+    <w:lsdException w:name="Light List Accent 3" w:semiHidden="0" w:uiPriority="61" w:unhideWhenUsed="0"/>
+    <w:lsdException w:name="Light Grid Accent 3" w:semiHidden="0" w:uiPriority="62" w:unhideWhenUsed="0"/>
+    <w:lsdException w:name="Medium Shading 1 Accent 3" w:semiHidden="0" w:uiPriority="63" w:unhideWhenUsed="0"/>
+    <w:lsdException w:name="Medium Shading 2 Accent 3" w:semiHidden="0" w:uiPriority="64" w:unhideWhenUsed="0"/>
+    <w:lsdException w:name="Medium List 1 Accent 3" w:semiHidden="0" w:uiPriority="65" w:unhideWhenUsed="0"/>
+    <w:lsdException w:name="Medium List 2 Accent 3" w:semiHidden="0" w:uiPriority="66" w:unhideWhenUsed="0"/>
+    <w:lsdException w:name="Medium Grid 1 Accent 3" w:semiHidden="0" w:uiPriority="67" w:unhideWhenUsed="0"/>
+    <w:lsdException w:name="Medium Grid 2 Accent 3" w:semiHidden="0" w:uiPriority="68" w:unhideWhenUsed="0"/>
+    <w:lsdException w:name="Medium Grid 3 Accent 3" w:semiHidden="0" w:uiPriority="69" w:unhideWhenUsed="0"/>
+    <w:lsdException w:name="Dark List Accent 3" w:semiHidden="0" w:uiPriority="70" w:unhideWhenUsed="0"/>
+    <w:lsdException w:name="Colorful Shading Accent 3" w:semiHidden="0" w:uiPriority="71" w:unhideWhenUsed="0"/>
+    <w:lsdException w:name="Colorful List Accent 3" w:semiHidden="0" w:uiPriority="72" w:unhideWhenUsed="0"/>
+    <w:lsdException w:name="Colorful Grid Accent 3" w:semiHidden="0" w:uiPriority="73" w:unhideWhenUsed="0"/>
+    <w:lsdException w:name="Light Shading Accent 4" w:semiHidden="0" w:uiPriority="60" w:unhideWhenUsed="0"/>
+    <w:lsdException w:name="Light List Accent 4" w:semiHidden="0" w:uiPriority="61" w:unhideWhenUsed="0"/>
+    <w:lsdException w:name="Light Grid Accent 4" w:semiHidden="0" w:uiPriority="62" w:unhideWhenUsed="0"/>
+    <w:lsdException w:name="Medium Shading 1 Accent 4" w:semiHidden="0" w:uiPriority="63" w:unhideWhenUsed="0"/>
+    <w:lsdException w:name="Medium Shading 2 Accent 4" w:semiHidden="0" w:uiPriority="64" w:unhideWhenUsed="0"/>
+    <w:lsdException w:name="Medium List 1 Accent 4" w:semiHidden="0" w:uiPriority="65" w:unhideWhenUsed="0"/>
+    <w:lsdException w:name="Medium List 2 Accent 4" w:semiHidden="0" w:uiPriority="66" w:unhideWhenUsed="0"/>
+    <w:lsdException w:name="Medium Grid 1 Accent 4" w:semiHidden="0" w:uiPriority="67" w:unhideWhenUsed="0"/>
+    <w:lsdException w:name="Medium Grid 2 Accent 4" w:semiHidden="0" w:uiPriority="68" w:unhideWhenUsed="0"/>
+    <w:lsdException w:name="Medium Grid 3 Accent 4" w:semiHidden="0" w:uiPriority="69" w:unhideWhenUsed="0"/>
+    <w:lsdException w:name="Dark List Accent 4" w:semiHidden="0" w:uiPriority="70" w:unhideWhenUsed="0"/>
+    <w:lsdException w:name="Colorful Shading Accent 4" w:semiHidden="0" w:uiPriority="71" w:unhideWhenUsed="0"/>
+    <w:lsdException w:name="Colorful List Accent 4" w:semiHidden="0" w:uiPriority="72" w:unhideWhenUsed="0"/>
+    <w:lsdException w:name="Colorful Grid Accent 4" w:semiHidden="0" w:uiPriority="73" w:unhideWhenUsed="0"/>
+    <w:lsdException w:name="Light Shading Accent 5" w:semiHidden="0" w:uiPriority="60" w:unhideWhenUsed="0"/>
+    <w:lsdException w:name="Light List Accent 5" w:semiHidden="0" w:uiPriority="61" w:unhideWhenUsed="0"/>
+    <w:lsdException w:name="Light Grid Accent 5" w:semiHidden="0" w:uiPriority="62" w:unhideWhenUsed="0"/>
+    <w:lsdException w:name="Medium Shading 1 Accent 5" w:semiHidden="0" w:uiPriority="63" w:unhideWhenUsed="0"/>
+    <w:lsdException w:name="Medium Shading 2 Accent 5" w:semiHidden="0" w:uiPriority="64" w:unhideWhenUsed="0"/>
+    <w:lsdException w:name="Medium List 1 Accent 5" w:semiHidden="0" w:uiPriority="65" w:unhideWhenUsed="0"/>
+    <w:lsdException w:name="Medium List 2 Accent 5" w:semiHidden="0" w:uiPriority="66" w:unhideWhenUsed="0"/>
+    <w:lsdException w:name="Medium Grid 1 Accent 5" w:semiHidden="0" w:uiPriority="67" w:unhideWhenUsed="0"/>
+    <w:lsdException w:name="Medium Grid 2 Accent 5" w:semiHidden="0" w:uiPriority="68" w:unhideWhenUsed="0"/>
+    <w:lsdException w:name="Medium Grid 3 Accent 5" w:semiHidden="0" w:uiPriority="69" w:unhideWhenUsed="0"/>
+    <w:lsdException w:name="Dark List Accent 5" w:semiHidden="0" w:uiPriority="70" w:unhideWhenUsed="0"/>
+    <w:lsdException w:name="Colorful Shading Accent 5" w:semiHidden="0" w:uiPriority="71" w:unhideWhenUsed="0"/>
+    <w:lsdException w:name="Colorful List Accent 5" w:semiHidden="0" w:uiPriority="72" w:unhideWhenUsed="0"/>
+    <w:lsdException w:name="Colorful Grid Accent 5" w:semiHidden="0" w:uiPriority="73" w:unhideWhenUsed="0"/>
+    <w:lsdException w:name="Light Shading Accent 6" w:semiHidden="0" w:uiPriority="60" w:unhideWhenUsed="0"/>
+    <w:lsdException w:name="Light List Accent 6" w:semiHidden="0" w:uiPriority="61" w:unhideWhenUsed="0"/>
+    <w:lsdException w:name="Light Grid Accent 6" w:semiHidden="0" w:uiPriority="62" w:unhideWhenUsed="0"/>
+    <w:lsdException w:name="Medium Shading 1 Accent 6" w:semiHidden="0" w:uiPriority="63" w:unhideWhenUsed="0"/>
+    <w:lsdException w:name="Medium Shading 2 Accent 6" w:semiHidden="0" w:uiPriority="64" w:unhideWhenUsed="0"/>
+    <w:lsdException w:name="Medium List 1 Accent 6" w:semiHidden="0" w:uiPriority="65" w:unhideWhenUsed="0"/>
+    <w:lsdException w:name="Medium List 2 Accent 6" w:semiHidden="0" w:uiPriority="66" w:unhideWhenUsed="0"/>
+    <w:lsdException w:name="Medium Grid 1 Accent 6" w:semiHidden="0" w:uiPriority="67" w:unhideWhenUsed="0"/>
+    <w:lsdException w:name="Medium Grid 2 Accent 6" w:semiHidden="0" w:uiPriority="68" w:unhideWhenUsed="0"/>
+    <w:lsdException w:name="Medium Grid 3 Accent 6" w:semiHidden="0" w:uiPriority="69" w:unhideWhenUsed="0"/>
+    <w:lsdException w:name="Dark List Accent 6" w:semiHidden="0" w:uiPriority="70" w:unhideWhenUsed="0"/>
+    <w:lsdException w:name="Colorful Shading Accent 6" w:semiHidden="0" w:uiPriority="71" w:unhideWhenUsed="0"/>
+    <w:lsdException w:name="Colorful List Accent 6" w:semiHidden="0" w:uiPriority="72" w:unhideWhenUsed="0"/>
+    <w:lsdException w:name="Colorful Grid Accent 6" w:semiHidden="0" w:uiPriority="73" w:unhideWhenUsed="0"/>
+    <w:lsdException w:name="Subtle Emphasis" w:semiHidden="0" w:uiPriority="19" w:unhideWhenUsed="0" w:qFormat="1"/>
+    <w:lsdException w:name="Intense Emphasis" w:semiHidden="0" w:uiPriority="21" w:unhideWhenUsed="0" w:qFormat="1"/>
+    <w:lsdException w:name="Subtle Reference" w:semiHidden="0" w:uiPriority="31" w:unhideWhenUsed="0" w:qFormat="1"/>
+    <w:lsdException w:name="Intense Reference" w:semiHidden="0" w:uiPriority="32" w:unhideWhenUsed="0" w:qFormat="1"/>
+    <w:lsdException w:name="Book Title" w:semiHidden="0" w:uiPriority="33" w:unhideWhenUsed="0" w:qFormat="1"/>
+    <w:lsdException w:name="Bibliography" w:uiPriority="37"/>
+    <w:lsdException w:name="TOC Heading" w:uiPriority="39" w:qFormat="1"/>
   </w:latentStyles>
   <w:style w:type="paragraph" w:default="1" w:styleId="a">
     <w:name w:val="Normal"/>
@@ -21370,6 +22341,7 @@
     <w:uiPriority w:val="99"/>
     <w:semiHidden/>
     <w:unhideWhenUsed/>
+    <w:qFormat/>
     <w:tblPr>
       <w:tblInd w:w="0" w:type="dxa"/>
       <w:tblCellMar>
@@ -21428,7 +22400,6 @@
     <w:basedOn w:val="a"/>
     <w:link w:val="Char0"/>
     <w:uiPriority w:val="99"/>
-    <w:semiHidden/>
     <w:unhideWhenUsed/>
     <w:rsid w:val="00475972"/>
     <w:pPr>
@@ -21450,7 +22421,6 @@
     <w:basedOn w:val="a0"/>
     <w:link w:val="a4"/>
     <w:uiPriority w:val="99"/>
-    <w:semiHidden/>
     <w:rsid w:val="00475972"/>
     <w:rPr>
       <w:sz w:val="18"/>
@@ -21955,7 +22925,7 @@
 </file>
 
 <file path=customXml/itemProps1.xml><?xml version="1.0" encoding="utf-8"?>
-<ds:datastoreItem xmlns:ds="http://schemas.openxmlformats.org/officeDocument/2006/customXml" ds:itemID="{CD44F2AA-D2C2-4AA5-9FA9-5340FCB464AC}">
+<ds:datastoreItem xmlns:ds="http://schemas.openxmlformats.org/officeDocument/2006/customXml" ds:itemID="{C640F230-C023-423D-9836-D54744CDEF6B}">
   <ds:schemaRefs>
     <ds:schemaRef ds:uri="http://schemas.openxmlformats.org/officeDocument/2006/bibliography"/>
   </ds:schemaRefs>

</xml_diff>